<commit_message>
att 3.4 cenário de teste do preparo interativo
</commit_message>
<xml_diff>
--- a/projeto/Projeto Let’s Cook - 3.4_comentários.docx
+++ b/projeto/Projeto Let’s Cook - 3.4_comentários.docx
@@ -1938,21 +1938,7 @@
             <w:rStyle w:val="Hyperlink"/>
             <w:noProof/>
           </w:rPr>
-          <w:t>Tabela 12 - Legenda</w:t>
-        </w:r>
-        <w:r>
-          <w:rPr>
-            <w:rStyle w:val="Hyperlink"/>
-            <w:noProof/>
-          </w:rPr>
-          <w:t xml:space="preserve"> </w:t>
-        </w:r>
-        <w:r>
-          <w:rPr>
-            <w:rStyle w:val="Hyperlink"/>
-            <w:noProof/>
-          </w:rPr>
-          <w:t>Cenários</w:t>
+          <w:t>Tabela 12 - Legenda Cenários</w:t>
         </w:r>
         <w:r>
           <w:rPr>
@@ -5499,27 +5485,14 @@
       <w:r>
         <w:t xml:space="preserve">Tabela </w:t>
       </w:r>
-      <w:r>
-        <w:fldChar w:fldCharType="begin"/>
-      </w:r>
-      <w:r>
-        <w:instrText xml:space="preserve"> SEQ Tabela \* ARABIC </w:instrText>
-      </w:r>
-      <w:r>
-        <w:fldChar w:fldCharType="separate"/>
-      </w:r>
-      <w:r>
-        <w:rPr>
-          <w:noProof/>
-        </w:rPr>
-        <w:t>1</w:t>
-      </w:r>
-      <w:r>
-        <w:rPr>
-          <w:noProof/>
-        </w:rPr>
-        <w:fldChar w:fldCharType="end"/>
-      </w:r>
+      <w:fldSimple w:instr=" SEQ Tabela \* ARABIC ">
+        <w:r>
+          <w:rPr>
+            <w:noProof/>
+          </w:rPr>
+          <w:t>1</w:t>
+        </w:r>
+      </w:fldSimple>
       <w:r>
         <w:t xml:space="preserve"> - Perguntas Pesquisa de Mercado</w:t>
       </w:r>
@@ -6377,27 +6350,14 @@
       <w:r>
         <w:t xml:space="preserve">Tabela </w:t>
       </w:r>
-      <w:r>
-        <w:fldChar w:fldCharType="begin"/>
-      </w:r>
-      <w:r>
-        <w:instrText xml:space="preserve"> SEQ Tabela \* ARABIC </w:instrText>
-      </w:r>
-      <w:r>
-        <w:fldChar w:fldCharType="separate"/>
-      </w:r>
-      <w:r>
-        <w:rPr>
-          <w:noProof/>
-        </w:rPr>
-        <w:t>2</w:t>
-      </w:r>
-      <w:r>
-        <w:rPr>
-          <w:noProof/>
-        </w:rPr>
-        <w:fldChar w:fldCharType="end"/>
-      </w:r>
+      <w:fldSimple w:instr=" SEQ Tabela \* ARABIC ">
+        <w:r>
+          <w:rPr>
+            <w:noProof/>
+          </w:rPr>
+          <w:t>2</w:t>
+        </w:r>
+      </w:fldSimple>
       <w:r>
         <w:t xml:space="preserve"> - Tabela concorrência</w:t>
       </w:r>
@@ -6711,27 +6671,14 @@
       <w:r>
         <w:t xml:space="preserve">Figura </w:t>
       </w:r>
-      <w:r>
-        <w:fldChar w:fldCharType="begin"/>
-      </w:r>
-      <w:r>
-        <w:instrText xml:space="preserve"> SEQ Figura \* ARABIC </w:instrText>
-      </w:r>
-      <w:r>
-        <w:fldChar w:fldCharType="separate"/>
-      </w:r>
-      <w:r>
-        <w:rPr>
-          <w:noProof/>
-        </w:rPr>
-        <w:t>1</w:t>
-      </w:r>
-      <w:r>
-        <w:rPr>
-          <w:noProof/>
-        </w:rPr>
-        <w:fldChar w:fldCharType="end"/>
-      </w:r>
+      <w:fldSimple w:instr=" SEQ Figura \* ARABIC ">
+        <w:r>
+          <w:rPr>
+            <w:noProof/>
+          </w:rPr>
+          <w:t>1</w:t>
+        </w:r>
+      </w:fldSimple>
       <w:r>
         <w:t xml:space="preserve"> - </w:t>
       </w:r>
@@ -7335,27 +7282,14 @@
       <w:r>
         <w:t xml:space="preserve">Figura </w:t>
       </w:r>
-      <w:r>
-        <w:fldChar w:fldCharType="begin"/>
-      </w:r>
-      <w:r>
-        <w:instrText xml:space="preserve"> SEQ Figura \* ARABIC </w:instrText>
-      </w:r>
-      <w:r>
-        <w:fldChar w:fldCharType="separate"/>
-      </w:r>
-      <w:r>
-        <w:rPr>
-          <w:noProof/>
-        </w:rPr>
-        <w:t>2</w:t>
-      </w:r>
-      <w:r>
-        <w:rPr>
-          <w:noProof/>
-        </w:rPr>
-        <w:fldChar w:fldCharType="end"/>
-      </w:r>
+      <w:fldSimple w:instr=" SEQ Figura \* ARABIC ">
+        <w:r>
+          <w:rPr>
+            <w:noProof/>
+          </w:rPr>
+          <w:t>2</w:t>
+        </w:r>
+      </w:fldSimple>
       <w:r>
         <w:t xml:space="preserve"> </w:t>
       </w:r>
@@ -7941,27 +7875,14 @@
       <w:r>
         <w:t xml:space="preserve">Tabela </w:t>
       </w:r>
-      <w:r>
-        <w:fldChar w:fldCharType="begin"/>
-      </w:r>
-      <w:r>
-        <w:instrText xml:space="preserve"> SEQ Tabela \* ARABIC </w:instrText>
-      </w:r>
-      <w:r>
-        <w:fldChar w:fldCharType="separate"/>
-      </w:r>
-      <w:r>
-        <w:rPr>
-          <w:noProof/>
-        </w:rPr>
-        <w:t>3</w:t>
-      </w:r>
-      <w:r>
-        <w:rPr>
-          <w:noProof/>
-        </w:rPr>
-        <w:fldChar w:fldCharType="end"/>
-      </w:r>
+      <w:fldSimple w:instr=" SEQ Tabela \* ARABIC ">
+        <w:r>
+          <w:rPr>
+            <w:noProof/>
+          </w:rPr>
+          <w:t>3</w:t>
+        </w:r>
+      </w:fldSimple>
       <w:r>
         <w:t xml:space="preserve"> </w:t>
       </w:r>
@@ -8641,27 +8562,14 @@
       <w:r>
         <w:t xml:space="preserve">Figura </w:t>
       </w:r>
-      <w:r>
-        <w:fldChar w:fldCharType="begin"/>
-      </w:r>
-      <w:r>
-        <w:instrText xml:space="preserve"> SEQ Figura \* ARABIC </w:instrText>
-      </w:r>
-      <w:r>
-        <w:fldChar w:fldCharType="separate"/>
-      </w:r>
-      <w:r>
-        <w:rPr>
-          <w:noProof/>
-        </w:rPr>
-        <w:t>3</w:t>
-      </w:r>
-      <w:r>
-        <w:rPr>
-          <w:noProof/>
-        </w:rPr>
-        <w:fldChar w:fldCharType="end"/>
-      </w:r>
+      <w:fldSimple w:instr=" SEQ Figura \* ARABIC ">
+        <w:r>
+          <w:rPr>
+            <w:noProof/>
+          </w:rPr>
+          <w:t>3</w:t>
+        </w:r>
+      </w:fldSimple>
       <w:r>
         <w:t xml:space="preserve"> – Elementos de uma SOA</w:t>
       </w:r>
@@ -9839,27 +9747,14 @@
       <w:r>
         <w:t xml:space="preserve">Tabela </w:t>
       </w:r>
-      <w:r>
-        <w:fldChar w:fldCharType="begin"/>
-      </w:r>
-      <w:r>
-        <w:instrText xml:space="preserve"> SEQ Tabela \* ARABIC </w:instrText>
-      </w:r>
-      <w:r>
-        <w:fldChar w:fldCharType="separate"/>
-      </w:r>
-      <w:r>
-        <w:rPr>
-          <w:noProof/>
-        </w:rPr>
-        <w:t>4</w:t>
-      </w:r>
-      <w:r>
-        <w:rPr>
-          <w:noProof/>
-        </w:rPr>
-        <w:fldChar w:fldCharType="end"/>
-      </w:r>
+      <w:fldSimple w:instr=" SEQ Tabela \* ARABIC ">
+        <w:r>
+          <w:rPr>
+            <w:noProof/>
+          </w:rPr>
+          <w:t>4</w:t>
+        </w:r>
+      </w:fldSimple>
       <w:r>
         <w:t xml:space="preserve"> </w:t>
       </w:r>
@@ -10341,27 +10236,14 @@
       <w:r>
         <w:t xml:space="preserve">Tabela </w:t>
       </w:r>
-      <w:r>
-        <w:fldChar w:fldCharType="begin"/>
-      </w:r>
-      <w:r>
-        <w:instrText xml:space="preserve"> SEQ Tabela \* ARABIC </w:instrText>
-      </w:r>
-      <w:r>
-        <w:fldChar w:fldCharType="separate"/>
-      </w:r>
-      <w:r>
-        <w:rPr>
-          <w:noProof/>
-        </w:rPr>
-        <w:t>5</w:t>
-      </w:r>
-      <w:r>
-        <w:rPr>
-          <w:noProof/>
-        </w:rPr>
-        <w:fldChar w:fldCharType="end"/>
-      </w:r>
+      <w:fldSimple w:instr=" SEQ Tabela \* ARABIC ">
+        <w:r>
+          <w:rPr>
+            <w:noProof/>
+          </w:rPr>
+          <w:t>5</w:t>
+        </w:r>
+      </w:fldSimple>
       <w:r>
         <w:t xml:space="preserve"> </w:t>
       </w:r>
@@ -11230,27 +11112,14 @@
       <w:r>
         <w:t xml:space="preserve">Tabela </w:t>
       </w:r>
-      <w:r>
-        <w:fldChar w:fldCharType="begin"/>
-      </w:r>
-      <w:r>
-        <w:instrText xml:space="preserve"> SEQ Tabela \* ARABIC </w:instrText>
-      </w:r>
-      <w:r>
-        <w:fldChar w:fldCharType="separate"/>
-      </w:r>
-      <w:r>
-        <w:rPr>
-          <w:noProof/>
-        </w:rPr>
-        <w:t>6</w:t>
-      </w:r>
-      <w:r>
-        <w:rPr>
-          <w:noProof/>
-        </w:rPr>
-        <w:fldChar w:fldCharType="end"/>
-      </w:r>
+      <w:fldSimple w:instr=" SEQ Tabela \* ARABIC ">
+        <w:r>
+          <w:rPr>
+            <w:noProof/>
+          </w:rPr>
+          <w:t>6</w:t>
+        </w:r>
+      </w:fldSimple>
       <w:r>
         <w:t xml:space="preserve"> - Histórias do </w:t>
       </w:r>
@@ -11653,27 +11522,14 @@
       <w:r>
         <w:t xml:space="preserve">Tabela </w:t>
       </w:r>
-      <w:r>
-        <w:fldChar w:fldCharType="begin"/>
-      </w:r>
-      <w:r>
-        <w:instrText xml:space="preserve"> SEQ Tabela \* ARABIC </w:instrText>
-      </w:r>
-      <w:r>
-        <w:fldChar w:fldCharType="separate"/>
-      </w:r>
-      <w:r>
-        <w:rPr>
-          <w:noProof/>
-        </w:rPr>
-        <w:t>7</w:t>
-      </w:r>
-      <w:r>
-        <w:rPr>
-          <w:noProof/>
-        </w:rPr>
-        <w:fldChar w:fldCharType="end"/>
-      </w:r>
+      <w:fldSimple w:instr=" SEQ Tabela \* ARABIC ">
+        <w:r>
+          <w:rPr>
+            <w:noProof/>
+          </w:rPr>
+          <w:t>7</w:t>
+        </w:r>
+      </w:fldSimple>
       <w:r>
         <w:t xml:space="preserve"> </w:t>
       </w:r>
@@ -12111,27 +11967,14 @@
       <w:r>
         <w:t xml:space="preserve">Tabela </w:t>
       </w:r>
-      <w:r>
-        <w:fldChar w:fldCharType="begin"/>
-      </w:r>
-      <w:r>
-        <w:instrText xml:space="preserve"> SEQ Tabela \* ARABIC </w:instrText>
-      </w:r>
-      <w:r>
-        <w:fldChar w:fldCharType="separate"/>
-      </w:r>
-      <w:r>
-        <w:rPr>
-          <w:noProof/>
-        </w:rPr>
-        <w:t>8</w:t>
-      </w:r>
-      <w:r>
-        <w:rPr>
-          <w:noProof/>
-        </w:rPr>
-        <w:fldChar w:fldCharType="end"/>
-      </w:r>
+      <w:fldSimple w:instr=" SEQ Tabela \* ARABIC ">
+        <w:r>
+          <w:rPr>
+            <w:noProof/>
+          </w:rPr>
+          <w:t>8</w:t>
+        </w:r>
+      </w:fldSimple>
       <w:r>
         <w:t xml:space="preserve"> - Histórias de Busca de Receitas</w:t>
       </w:r>
@@ -12773,27 +12616,14 @@
       <w:r>
         <w:t xml:space="preserve">Tabela </w:t>
       </w:r>
-      <w:r>
-        <w:fldChar w:fldCharType="begin"/>
-      </w:r>
-      <w:r>
-        <w:instrText xml:space="preserve"> SEQ Tabela \* ARABIC </w:instrText>
-      </w:r>
-      <w:r>
-        <w:fldChar w:fldCharType="separate"/>
-      </w:r>
-      <w:r>
-        <w:rPr>
-          <w:noProof/>
-        </w:rPr>
-        <w:t>9</w:t>
-      </w:r>
-      <w:r>
-        <w:rPr>
-          <w:noProof/>
-        </w:rPr>
-        <w:fldChar w:fldCharType="end"/>
-      </w:r>
+      <w:fldSimple w:instr=" SEQ Tabela \* ARABIC ">
+        <w:r>
+          <w:rPr>
+            <w:noProof/>
+          </w:rPr>
+          <w:t>9</w:t>
+        </w:r>
+      </w:fldSimple>
       <w:r>
         <w:t xml:space="preserve"> </w:t>
       </w:r>
@@ -13204,27 +13034,14 @@
       <w:r>
         <w:t xml:space="preserve">Tabela </w:t>
       </w:r>
-      <w:r>
-        <w:fldChar w:fldCharType="begin"/>
-      </w:r>
-      <w:r>
-        <w:instrText xml:space="preserve"> SEQ Tabela \* ARABIC </w:instrText>
-      </w:r>
-      <w:r>
-        <w:fldChar w:fldCharType="separate"/>
-      </w:r>
-      <w:r>
-        <w:rPr>
-          <w:noProof/>
-        </w:rPr>
-        <w:t>10</w:t>
-      </w:r>
-      <w:r>
-        <w:rPr>
-          <w:noProof/>
-        </w:rPr>
-        <w:fldChar w:fldCharType="end"/>
-      </w:r>
+      <w:fldSimple w:instr=" SEQ Tabela \* ARABIC ">
+        <w:r>
+          <w:rPr>
+            <w:noProof/>
+          </w:rPr>
+          <w:t>10</w:t>
+        </w:r>
+      </w:fldSimple>
       <w:r>
         <w:t xml:space="preserve"> - Histórias da Lista de Compras</w:t>
       </w:r>
@@ -13775,27 +13592,14 @@
       <w:r>
         <w:t xml:space="preserve">Tabela </w:t>
       </w:r>
-      <w:r>
-        <w:fldChar w:fldCharType="begin"/>
-      </w:r>
-      <w:r>
-        <w:instrText xml:space="preserve"> SEQ Tabela \* ARABIC </w:instrText>
-      </w:r>
-      <w:r>
-        <w:fldChar w:fldCharType="separate"/>
-      </w:r>
-      <w:r>
-        <w:rPr>
-          <w:noProof/>
-        </w:rPr>
-        <w:t>11</w:t>
-      </w:r>
-      <w:r>
-        <w:rPr>
-          <w:noProof/>
-        </w:rPr>
-        <w:fldChar w:fldCharType="end"/>
-      </w:r>
+      <w:fldSimple w:instr=" SEQ Tabela \* ARABIC ">
+        <w:r>
+          <w:rPr>
+            <w:noProof/>
+          </w:rPr>
+          <w:t>11</w:t>
+        </w:r>
+      </w:fldSimple>
       <w:r>
         <w:t xml:space="preserve"> - Histórias de Publicar Receitas</w:t>
       </w:r>
@@ -14069,24 +13873,14 @@
       <w:r>
         <w:t xml:space="preserve">Tabela </w:t>
       </w:r>
-      <w:r>
-        <w:fldChar w:fldCharType="begin"/>
-      </w:r>
-      <w:r>
-        <w:instrText xml:space="preserve"> SEQ Tabela \* ARABIC </w:instrText>
-      </w:r>
-      <w:r>
-        <w:fldChar w:fldCharType="separate"/>
-      </w:r>
-      <w:r>
-        <w:rPr>
-          <w:noProof/>
-        </w:rPr>
-        <w:t>12</w:t>
-      </w:r>
-      <w:r>
-        <w:fldChar w:fldCharType="end"/>
-      </w:r>
+      <w:fldSimple w:instr=" SEQ Tabela \* ARABIC ">
+        <w:r>
+          <w:rPr>
+            <w:noProof/>
+          </w:rPr>
+          <w:t>12</w:t>
+        </w:r>
+      </w:fldSimple>
       <w:r>
         <w:t xml:space="preserve"> - Legenda Cenários</w:t>
       </w:r>
@@ -14118,12 +13912,13 @@
     </w:p>
     <w:p>
       <w:pPr>
-        <w:pStyle w:val="ListParagraph"/>
-        <w:ind w:left="2832"/>
-        <w:rPr>
-          <w:lang w:eastAsia="ar-SA"/>
-        </w:rPr>
-      </w:pPr>
+        <w:pStyle w:val="Heading3"/>
+      </w:pPr>
+      <w:bookmarkStart w:id="63" w:name="_GoBack"/>
+      <w:bookmarkEnd w:id="63"/>
+      <w:r>
+        <w:t>Preparo interativo</w:t>
+      </w:r>
     </w:p>
     <w:tbl>
       <w:tblPr>
@@ -14498,8 +14293,467 @@
               <w:lastRenderedPageBreak/>
               <w:t>inicio a preparação. Então deve aparecer a lista de ingredientes correspondente da receita.</w:t>
             </w:r>
-            <w:bookmarkStart w:id="63" w:name="_GoBack"/>
-            <w:bookmarkEnd w:id="63"/>
+          </w:p>
+        </w:tc>
+      </w:tr>
+      <w:tr>
+        <w:trPr>
+          <w:trHeight w:val="121"/>
+        </w:trPr>
+        <w:tc>
+          <w:tcPr>
+            <w:tcW w:w="944" w:type="dxa"/>
+          </w:tcPr>
+          <w:p>
+            <w:pPr>
+              <w:jc w:val="both"/>
+            </w:pPr>
+            <w:r>
+              <w:lastRenderedPageBreak/>
+              <w:t>C - 3</w:t>
+            </w:r>
+          </w:p>
+        </w:tc>
+        <w:tc>
+          <w:tcPr>
+            <w:tcW w:w="2312" w:type="dxa"/>
+          </w:tcPr>
+          <w:p>
+            <w:pPr>
+              <w:jc w:val="both"/>
+              <w:rPr>
+                <w:rFonts w:ascii="Arial" w:eastAsia="Times New Roman" w:hAnsi="Arial" w:cs="Arial"/>
+                <w:color w:val="000000" w:themeColor="text1"/>
+                <w:sz w:val="24"/>
+                <w:szCs w:val="24"/>
+                <w:lang w:eastAsia="pt-BR"/>
+              </w:rPr>
+            </w:pPr>
+            <w:r>
+              <w:rPr>
+                <w:rFonts w:ascii="Arial" w:eastAsia="Times New Roman" w:hAnsi="Arial" w:cs="Arial"/>
+                <w:color w:val="000000" w:themeColor="text1"/>
+                <w:sz w:val="24"/>
+                <w:szCs w:val="24"/>
+                <w:lang w:eastAsia="pt-BR"/>
+              </w:rPr>
+              <w:t>Avaliação da receita</w:t>
+            </w:r>
+          </w:p>
+        </w:tc>
+        <w:tc>
+          <w:tcPr>
+            <w:tcW w:w="5670" w:type="dxa"/>
+          </w:tcPr>
+          <w:p>
+            <w:pPr>
+              <w:jc w:val="both"/>
+              <w:rPr>
+                <w:rFonts w:ascii="Arial" w:eastAsia="Times New Roman" w:hAnsi="Arial" w:cs="Arial"/>
+                <w:color w:val="000000" w:themeColor="text1"/>
+                <w:sz w:val="24"/>
+                <w:szCs w:val="24"/>
+                <w:lang w:eastAsia="pt-BR"/>
+              </w:rPr>
+            </w:pPr>
+            <w:r>
+              <w:rPr>
+                <w:rFonts w:ascii="Arial" w:eastAsia="Times New Roman" w:hAnsi="Arial" w:cs="Arial"/>
+                <w:color w:val="000000" w:themeColor="text1"/>
+                <w:sz w:val="24"/>
+                <w:szCs w:val="24"/>
+                <w:lang w:eastAsia="pt-BR"/>
+              </w:rPr>
+              <w:t>Dado que após terminar de preparar a receita. Quando confirmo que terminei. En</w:t>
+            </w:r>
+            <w:r>
+              <w:rPr>
+                <w:rFonts w:ascii="Arial" w:eastAsia="Times New Roman" w:hAnsi="Arial" w:cs="Arial"/>
+                <w:color w:val="000000" w:themeColor="text1"/>
+                <w:sz w:val="24"/>
+                <w:szCs w:val="24"/>
+                <w:lang w:eastAsia="pt-BR"/>
+              </w:rPr>
+              <w:t>tão é habilitado a avaliação da receita e uma sugestão aparece informando o cozinheiro “Ajude avaliar a receita que você preparou.”</w:t>
+            </w:r>
+          </w:p>
+        </w:tc>
+      </w:tr>
+      <w:tr>
+        <w:trPr>
+          <w:trHeight w:val="121"/>
+        </w:trPr>
+        <w:tc>
+          <w:tcPr>
+            <w:tcW w:w="944" w:type="dxa"/>
+          </w:tcPr>
+          <w:p>
+            <w:pPr>
+              <w:jc w:val="both"/>
+            </w:pPr>
+            <w:r>
+              <w:t xml:space="preserve">C – 4 </w:t>
+            </w:r>
+          </w:p>
+        </w:tc>
+        <w:tc>
+          <w:tcPr>
+            <w:tcW w:w="2312" w:type="dxa"/>
+          </w:tcPr>
+          <w:p>
+            <w:pPr>
+              <w:jc w:val="both"/>
+              <w:rPr>
+                <w:rFonts w:ascii="Arial" w:eastAsia="Times New Roman" w:hAnsi="Arial" w:cs="Arial"/>
+                <w:color w:val="000000" w:themeColor="text1"/>
+                <w:sz w:val="24"/>
+                <w:szCs w:val="24"/>
+                <w:lang w:eastAsia="pt-BR"/>
+              </w:rPr>
+            </w:pPr>
+            <w:r>
+              <w:rPr>
+                <w:rFonts w:ascii="Arial" w:eastAsia="Times New Roman" w:hAnsi="Arial" w:cs="Arial"/>
+                <w:color w:val="000000" w:themeColor="text1"/>
+                <w:sz w:val="24"/>
+                <w:szCs w:val="24"/>
+                <w:lang w:eastAsia="pt-BR"/>
+              </w:rPr>
+              <w:t>Comentários em receitas</w:t>
+            </w:r>
+          </w:p>
+        </w:tc>
+        <w:tc>
+          <w:tcPr>
+            <w:tcW w:w="5670" w:type="dxa"/>
+          </w:tcPr>
+          <w:p>
+            <w:pPr>
+              <w:jc w:val="both"/>
+              <w:rPr>
+                <w:rFonts w:ascii="Arial" w:eastAsia="Times New Roman" w:hAnsi="Arial" w:cs="Arial"/>
+                <w:color w:val="000000" w:themeColor="text1"/>
+                <w:sz w:val="24"/>
+                <w:szCs w:val="24"/>
+                <w:lang w:eastAsia="pt-BR"/>
+              </w:rPr>
+            </w:pPr>
+            <w:r>
+              <w:rPr>
+                <w:rFonts w:ascii="Arial" w:eastAsia="Times New Roman" w:hAnsi="Arial" w:cs="Arial"/>
+                <w:color w:val="000000" w:themeColor="text1"/>
+                <w:sz w:val="24"/>
+                <w:szCs w:val="24"/>
+                <w:lang w:eastAsia="pt-BR"/>
+              </w:rPr>
+              <w:t>Dado que após terminar de preparar a receita. Quando confirmo que terminei. Então é</w:t>
+            </w:r>
+            <w:r>
+              <w:rPr>
+                <w:rFonts w:ascii="Arial" w:eastAsia="Times New Roman" w:hAnsi="Arial" w:cs="Arial"/>
+                <w:color w:val="000000" w:themeColor="text1"/>
+                <w:sz w:val="24"/>
+                <w:szCs w:val="24"/>
+                <w:lang w:eastAsia="pt-BR"/>
+              </w:rPr>
+              <w:t xml:space="preserve"> habilitado para comentar na receita.</w:t>
+            </w:r>
+          </w:p>
+        </w:tc>
+      </w:tr>
+      <w:tr>
+        <w:trPr>
+          <w:trHeight w:val="121"/>
+        </w:trPr>
+        <w:tc>
+          <w:tcPr>
+            <w:tcW w:w="944" w:type="dxa"/>
+          </w:tcPr>
+          <w:p>
+            <w:pPr>
+              <w:jc w:val="both"/>
+            </w:pPr>
+            <w:r>
+              <w:t>C - 5</w:t>
+            </w:r>
+          </w:p>
+        </w:tc>
+        <w:tc>
+          <w:tcPr>
+            <w:tcW w:w="2312" w:type="dxa"/>
+          </w:tcPr>
+          <w:p>
+            <w:pPr>
+              <w:jc w:val="both"/>
+              <w:rPr>
+                <w:rFonts w:ascii="Arial" w:eastAsia="Times New Roman" w:hAnsi="Arial" w:cs="Arial"/>
+                <w:color w:val="000000" w:themeColor="text1"/>
+                <w:sz w:val="24"/>
+                <w:szCs w:val="24"/>
+                <w:lang w:eastAsia="pt-BR"/>
+              </w:rPr>
+            </w:pPr>
+            <w:r>
+              <w:rPr>
+                <w:rFonts w:ascii="Arial" w:eastAsia="Times New Roman" w:hAnsi="Arial" w:cs="Arial"/>
+                <w:color w:val="000000" w:themeColor="text1"/>
+                <w:sz w:val="24"/>
+                <w:szCs w:val="24"/>
+                <w:lang w:eastAsia="pt-BR"/>
+              </w:rPr>
+              <w:t>Preparo Interativo</w:t>
+            </w:r>
+            <w:r>
+              <w:rPr>
+                <w:rFonts w:ascii="Arial" w:eastAsia="Times New Roman" w:hAnsi="Arial" w:cs="Arial"/>
+                <w:color w:val="000000" w:themeColor="text1"/>
+                <w:sz w:val="24"/>
+                <w:szCs w:val="24"/>
+                <w:lang w:eastAsia="pt-BR"/>
+              </w:rPr>
+              <w:t xml:space="preserve"> 1</w:t>
+            </w:r>
+          </w:p>
+        </w:tc>
+        <w:tc>
+          <w:tcPr>
+            <w:tcW w:w="5670" w:type="dxa"/>
+          </w:tcPr>
+          <w:p>
+            <w:pPr>
+              <w:jc w:val="both"/>
+              <w:rPr>
+                <w:rFonts w:ascii="Arial" w:eastAsia="Times New Roman" w:hAnsi="Arial" w:cs="Arial"/>
+                <w:color w:val="000000" w:themeColor="text1"/>
+                <w:sz w:val="24"/>
+                <w:szCs w:val="24"/>
+                <w:lang w:eastAsia="pt-BR"/>
+              </w:rPr>
+            </w:pPr>
+            <w:r>
+              <w:rPr>
+                <w:rFonts w:ascii="Arial" w:eastAsia="Times New Roman" w:hAnsi="Arial" w:cs="Arial"/>
+                <w:color w:val="000000" w:themeColor="text1"/>
+                <w:sz w:val="24"/>
+                <w:szCs w:val="24"/>
+                <w:lang w:eastAsia="pt-BR"/>
+              </w:rPr>
+              <w:t>Dado que após selecionar uma receita. Quando confirmo que quero prepara-lá.</w:t>
+            </w:r>
+            <w:r>
+              <w:rPr>
+                <w:rFonts w:ascii="Arial" w:eastAsia="Times New Roman" w:hAnsi="Arial" w:cs="Arial"/>
+                <w:color w:val="000000" w:themeColor="text1"/>
+                <w:sz w:val="24"/>
+                <w:szCs w:val="24"/>
+                <w:lang w:eastAsia="pt-BR"/>
+              </w:rPr>
+              <w:t xml:space="preserve"> </w:t>
+            </w:r>
+            <w:r>
+              <w:rPr>
+                <w:rFonts w:ascii="Arial" w:eastAsia="Times New Roman" w:hAnsi="Arial" w:cs="Arial"/>
+                <w:color w:val="000000" w:themeColor="text1"/>
+                <w:sz w:val="24"/>
+                <w:szCs w:val="24"/>
+                <w:lang w:eastAsia="pt-BR"/>
+              </w:rPr>
+              <w:t>Então é</w:t>
+            </w:r>
+            <w:r>
+              <w:rPr>
+                <w:rFonts w:ascii="Arial" w:eastAsia="Times New Roman" w:hAnsi="Arial" w:cs="Arial"/>
+                <w:color w:val="000000" w:themeColor="text1"/>
+                <w:sz w:val="24"/>
+                <w:szCs w:val="24"/>
+                <w:lang w:eastAsia="pt-BR"/>
+              </w:rPr>
+              <w:t xml:space="preserve"> mostrado a lista de receitas, comparando com os ingredientes da despensa. E mostrando se está apto a fazer. ou caso esteja faltando ingrediente, informa quais e habilita a função de fazer mesmo assim a receita.</w:t>
+            </w:r>
+          </w:p>
+        </w:tc>
+      </w:tr>
+      <w:tr>
+        <w:trPr>
+          <w:trHeight w:val="121"/>
+        </w:trPr>
+        <w:tc>
+          <w:tcPr>
+            <w:tcW w:w="944" w:type="dxa"/>
+          </w:tcPr>
+          <w:p>
+            <w:pPr>
+              <w:jc w:val="both"/>
+            </w:pPr>
+            <w:r>
+              <w:t>C - 6</w:t>
+            </w:r>
+          </w:p>
+        </w:tc>
+        <w:tc>
+          <w:tcPr>
+            <w:tcW w:w="2312" w:type="dxa"/>
+          </w:tcPr>
+          <w:p>
+            <w:pPr>
+              <w:jc w:val="both"/>
+              <w:rPr>
+                <w:rFonts w:ascii="Arial" w:eastAsia="Times New Roman" w:hAnsi="Arial" w:cs="Arial"/>
+                <w:color w:val="000000" w:themeColor="text1"/>
+                <w:sz w:val="24"/>
+                <w:szCs w:val="24"/>
+                <w:lang w:eastAsia="pt-BR"/>
+              </w:rPr>
+            </w:pPr>
+            <w:r>
+              <w:rPr>
+                <w:rFonts w:ascii="Arial" w:eastAsia="Times New Roman" w:hAnsi="Arial" w:cs="Arial"/>
+                <w:color w:val="000000" w:themeColor="text1"/>
+                <w:sz w:val="24"/>
+                <w:szCs w:val="24"/>
+                <w:lang w:eastAsia="pt-BR"/>
+              </w:rPr>
+              <w:t>Preparo Interativo 2</w:t>
+            </w:r>
+          </w:p>
+        </w:tc>
+        <w:tc>
+          <w:tcPr>
+            <w:tcW w:w="5670" w:type="dxa"/>
+          </w:tcPr>
+          <w:p>
+            <w:pPr>
+              <w:jc w:val="both"/>
+              <w:rPr>
+                <w:rFonts w:ascii="Arial" w:eastAsia="Times New Roman" w:hAnsi="Arial" w:cs="Arial"/>
+                <w:color w:val="000000" w:themeColor="text1"/>
+                <w:sz w:val="24"/>
+                <w:szCs w:val="24"/>
+                <w:lang w:eastAsia="pt-BR"/>
+              </w:rPr>
+            </w:pPr>
+            <w:r>
+              <w:rPr>
+                <w:rFonts w:ascii="Arial" w:eastAsia="Times New Roman" w:hAnsi="Arial" w:cs="Arial"/>
+                <w:color w:val="000000" w:themeColor="text1"/>
+                <w:sz w:val="24"/>
+                <w:szCs w:val="24"/>
+                <w:lang w:eastAsia="pt-BR"/>
+              </w:rPr>
+              <w:t xml:space="preserve">Dado que após confirmar a lista de requisitos. Quando confirmo, </w:t>
+            </w:r>
+            <w:r>
+              <w:rPr>
+                <w:rFonts w:ascii="Arial" w:eastAsia="Times New Roman" w:hAnsi="Arial" w:cs="Arial"/>
+                <w:color w:val="000000" w:themeColor="text1"/>
+                <w:sz w:val="24"/>
+                <w:szCs w:val="24"/>
+                <w:lang w:eastAsia="pt-BR"/>
+              </w:rPr>
+              <w:t xml:space="preserve">mostra as etapas e seus seguintes passos, informando seus procedimentos. Então confirmo no botão em começar e aparece apenas a etapa 1 e o passo 1. </w:t>
+            </w:r>
+            <w:r>
+              <w:rPr>
+                <w:rFonts w:ascii="Arial" w:eastAsia="Times New Roman" w:hAnsi="Arial" w:cs="Arial"/>
+                <w:color w:val="000000" w:themeColor="text1"/>
+                <w:sz w:val="24"/>
+                <w:szCs w:val="24"/>
+                <w:lang w:eastAsia="pt-BR"/>
+              </w:rPr>
+              <w:t xml:space="preserve"> </w:t>
+            </w:r>
+          </w:p>
+        </w:tc>
+      </w:tr>
+      <w:tr>
+        <w:trPr>
+          <w:trHeight w:val="121"/>
+        </w:trPr>
+        <w:tc>
+          <w:tcPr>
+            <w:tcW w:w="944" w:type="dxa"/>
+          </w:tcPr>
+          <w:p>
+            <w:pPr>
+              <w:jc w:val="both"/>
+            </w:pPr>
+            <w:r>
+              <w:t>C - 7</w:t>
+            </w:r>
+          </w:p>
+        </w:tc>
+        <w:tc>
+          <w:tcPr>
+            <w:tcW w:w="2312" w:type="dxa"/>
+          </w:tcPr>
+          <w:p>
+            <w:pPr>
+              <w:jc w:val="both"/>
+              <w:rPr>
+                <w:rFonts w:ascii="Arial" w:eastAsia="Times New Roman" w:hAnsi="Arial" w:cs="Arial"/>
+                <w:color w:val="000000" w:themeColor="text1"/>
+                <w:sz w:val="24"/>
+                <w:szCs w:val="24"/>
+                <w:lang w:eastAsia="pt-BR"/>
+              </w:rPr>
+            </w:pPr>
+            <w:r>
+              <w:rPr>
+                <w:rFonts w:ascii="Arial" w:eastAsia="Times New Roman" w:hAnsi="Arial" w:cs="Arial"/>
+                <w:color w:val="000000" w:themeColor="text1"/>
+                <w:sz w:val="24"/>
+                <w:szCs w:val="24"/>
+                <w:lang w:eastAsia="pt-BR"/>
+              </w:rPr>
+              <w:t>Preparo Interativo 3</w:t>
+            </w:r>
+          </w:p>
+        </w:tc>
+        <w:tc>
+          <w:tcPr>
+            <w:tcW w:w="5670" w:type="dxa"/>
+          </w:tcPr>
+          <w:p>
+            <w:pPr>
+              <w:jc w:val="both"/>
+              <w:rPr>
+                <w:rFonts w:ascii="Arial" w:eastAsia="Times New Roman" w:hAnsi="Arial" w:cs="Arial"/>
+                <w:color w:val="000000" w:themeColor="text1"/>
+                <w:sz w:val="24"/>
+                <w:szCs w:val="24"/>
+                <w:lang w:eastAsia="pt-BR"/>
+              </w:rPr>
+            </w:pPr>
+            <w:r>
+              <w:rPr>
+                <w:rFonts w:ascii="Arial" w:eastAsia="Times New Roman" w:hAnsi="Arial" w:cs="Arial"/>
+                <w:color w:val="000000" w:themeColor="text1"/>
+                <w:sz w:val="24"/>
+                <w:szCs w:val="24"/>
+                <w:lang w:eastAsia="pt-BR"/>
+              </w:rPr>
+              <w:t xml:space="preserve">Dado que após completar o passo 1. Quando confirmo que completei. Então o passo anterior é completado e o seguinte é mostrado assim </w:t>
+            </w:r>
+            <w:r>
+              <w:rPr>
+                <w:rFonts w:ascii="Arial" w:eastAsia="Times New Roman" w:hAnsi="Arial" w:cs="Arial"/>
+                <w:color w:val="000000" w:themeColor="text1"/>
+                <w:sz w:val="24"/>
+                <w:szCs w:val="24"/>
+                <w:lang w:eastAsia="pt-BR"/>
+              </w:rPr>
+              <w:t>sucessivamente</w:t>
+            </w:r>
+            <w:r>
+              <w:rPr>
+                <w:rFonts w:ascii="Arial" w:eastAsia="Times New Roman" w:hAnsi="Arial" w:cs="Arial"/>
+                <w:color w:val="000000" w:themeColor="text1"/>
+                <w:sz w:val="24"/>
+                <w:szCs w:val="24"/>
+                <w:lang w:eastAsia="pt-BR"/>
+              </w:rPr>
+              <w:t>.</w:t>
+            </w:r>
           </w:p>
         </w:tc>
       </w:tr>
@@ -15156,27 +15410,7 @@
           <w:bCs/>
           <w:lang w:val="en-US"/>
         </w:rPr>
-        <w:t xml:space="preserve">ltimate Guide </w:t>
-      </w:r>
-      <w:proofErr w:type="gramStart"/>
-      <w:r>
-        <w:rPr>
-          <w:rFonts w:ascii="Arial" w:eastAsia="Arial" w:hAnsi="Arial" w:cs="Arial"/>
-          <w:b/>
-          <w:bCs/>
-          <w:lang w:val="en-US"/>
-        </w:rPr>
-        <w:t>To</w:t>
-      </w:r>
-      <w:proofErr w:type="gramEnd"/>
-      <w:r>
-        <w:rPr>
-          <w:rFonts w:ascii="Arial" w:eastAsia="Arial" w:hAnsi="Arial" w:cs="Arial"/>
-          <w:b/>
-          <w:bCs/>
-          <w:lang w:val="en-US"/>
-        </w:rPr>
-        <w:t xml:space="preserve"> Scrum Project Management Framework</w:t>
+        <w:t>ltimate Guide To Scrum Project Management Framework</w:t>
       </w:r>
       <w:r>
         <w:rPr>
@@ -15565,35 +15799,15 @@
           <w:color w:val="000000" w:themeColor="text1"/>
           <w:lang w:val="en-US"/>
         </w:rPr>
-        <w:t xml:space="preserve">What is </w:t>
-      </w:r>
-      <w:proofErr w:type="gramStart"/>
-      <w:r>
-        <w:rPr>
-          <w:rFonts w:ascii="Arial" w:hAnsi="Arial" w:cs="Arial"/>
-          <w:b/>
-          <w:bCs/>
+        <w:t>What is ScrumBut?</w:t>
+      </w:r>
+      <w:r>
+        <w:rPr>
+          <w:rFonts w:ascii="Arial" w:hAnsi="Arial" w:cs="Arial"/>
           <w:color w:val="000000" w:themeColor="text1"/>
           <w:lang w:val="en-US"/>
         </w:rPr>
-        <w:t>ScrumBut?</w:t>
-      </w:r>
-      <w:r>
-        <w:rPr>
-          <w:rFonts w:ascii="Arial" w:hAnsi="Arial" w:cs="Arial"/>
-          <w:color w:val="000000" w:themeColor="text1"/>
-          <w:lang w:val="en-US"/>
-        </w:rPr>
-        <w:t>.</w:t>
-      </w:r>
-      <w:proofErr w:type="gramEnd"/>
-      <w:r>
-        <w:rPr>
-          <w:rFonts w:ascii="Arial" w:hAnsi="Arial" w:cs="Arial"/>
-          <w:color w:val="000000" w:themeColor="text1"/>
-          <w:lang w:val="en-US"/>
-        </w:rPr>
-        <w:t xml:space="preserve"> </w:t>
+        <w:t xml:space="preserve">. </w:t>
       </w:r>
       <w:r>
         <w:rPr>
@@ -18994,10 +19208,7 @@
         <w:annotationRef/>
       </w:r>
       <w:r>
-        <w:t xml:space="preserve">Precisa </w:t>
-      </w:r>
-      <w:r>
-        <w:t>colocar aspas? Por causa de ter sido copiado da mesma forma que foi respondido</w:t>
+        <w:t>Precisa colocar aspas? Por causa de ter sido copiado da mesma forma que foi respondido</w:t>
       </w:r>
     </w:p>
   </w:comment>
@@ -19013,10 +19224,7 @@
         <w:annotationRef/>
       </w:r>
       <w:r>
-        <w:t xml:space="preserve">Esse </w:t>
-      </w:r>
-      <w:r>
-        <w:t>parágrafo está sem pé nem cabeça com o parágrafo anterior.</w:t>
+        <w:t>Esse parágrafo está sem pé nem cabeça com o parágrafo anterior.</w:t>
       </w:r>
     </w:p>
     <w:p>
@@ -19054,10 +19262,7 @@
         <w:annotationRef/>
       </w:r>
       <w:r>
-        <w:t xml:space="preserve">A </w:t>
-      </w:r>
-      <w:r>
-        <w:t>análise de ambiente está muito fraca.</w:t>
+        <w:t>A análise de ambiente está muito fraca.</w:t>
       </w:r>
     </w:p>
     <w:p>
@@ -19179,10 +19384,7 @@
         <w:annotationRef/>
       </w:r>
       <w:r>
-        <w:t xml:space="preserve">Essa </w:t>
-      </w:r>
-      <w:r>
-        <w:t>história como é grande, normalmente classificamos ela como Épico</w:t>
+        <w:t>Essa história como é grande, normalmente classificamos ela como Épico</w:t>
       </w:r>
     </w:p>
   </w:comment>
@@ -19381,7 +19583,7 @@
         <w:rStyle w:val="PageNumber"/>
         <w:noProof/>
       </w:rPr>
-      <w:t>25</w:t>
+      <w:t>8</w:t>
     </w:r>
     <w:r>
       <w:rPr>
@@ -22824,7 +23026,6 @@
   <w:style w:type="character" w:default="1" w:styleId="DefaultParagraphFont">
     <w:name w:val="Default Paragraph Font"/>
     <w:uiPriority w:val="1"/>
-    <w:semiHidden/>
     <w:unhideWhenUsed/>
   </w:style>
   <w:style w:type="table" w:default="1" w:styleId="TableNormal">
@@ -23914,7 +24115,7 @@
 </file>
 
 <file path=customXml/itemProps1.xml><?xml version="1.0" encoding="utf-8"?>
-<ds:datastoreItem xmlns:ds="http://schemas.openxmlformats.org/officeDocument/2006/customXml" ds:itemID="{575993F6-0644-4020-A7C4-310420CDC9E0}">
+<ds:datastoreItem xmlns:ds="http://schemas.openxmlformats.org/officeDocument/2006/customXml" ds:itemID="{67575475-4931-4B06-A94D-1EA077A4BF5A}">
   <ds:schemaRefs>
     <ds:schemaRef ds:uri="http://schemas.openxmlformats.org/officeDocument/2006/bibliography"/>
   </ds:schemaRefs>

</xml_diff>

<commit_message>
Referêncial Teórico  Teste e Qualidade de Software
Referêncial Teórico - Teste e Qualidade de Software
</commit_message>
<xml_diff>
--- a/projeto/Projeto Let’s Cook - 3.4_comentários.docx
+++ b/projeto/Projeto Let’s Cook - 3.4_comentários.docx
@@ -1,6 +1,6 @@
 
 <file path=word/document.xml><?xml version="1.0" encoding="utf-8"?>
-<w:document xmlns:wpc="http://schemas.microsoft.com/office/word/2010/wordprocessingCanvas" xmlns:cx="http://schemas.microsoft.com/office/drawing/2014/chartex" xmlns:mc="http://schemas.openxmlformats.org/markup-compatibility/2006" xmlns:o="urn:schemas-microsoft-com:office:office" xmlns:r="http://schemas.openxmlformats.org/officeDocument/2006/relationships" xmlns:m="http://schemas.openxmlformats.org/officeDocument/2006/math" xmlns:v="urn:schemas-microsoft-com:vml" xmlns:wp14="http://schemas.microsoft.com/office/word/2010/wordprocessingDrawing" xmlns:wp="http://schemas.openxmlformats.org/drawingml/2006/wordprocessingDrawing" xmlns:w10="urn:schemas-microsoft-com:office:word" xmlns:w="http://schemas.openxmlformats.org/wordprocessingml/2006/main" xmlns:w14="http://schemas.microsoft.com/office/word/2010/wordml" xmlns:w15="http://schemas.microsoft.com/office/word/2012/wordml" xmlns:w16se="http://schemas.microsoft.com/office/word/2015/wordml/symex" xmlns:wpg="http://schemas.microsoft.com/office/word/2010/wordprocessingGroup" xmlns:wpi="http://schemas.microsoft.com/office/word/2010/wordprocessingInk" xmlns:wne="http://schemas.microsoft.com/office/word/2006/wordml" xmlns:wps="http://schemas.microsoft.com/office/word/2010/wordprocessingShape" mc:Ignorable="w14 w15 w16se wp14">
+<w:document xmlns:wpc="http://schemas.microsoft.com/office/word/2010/wordprocessingCanvas" xmlns:cx="http://schemas.microsoft.com/office/drawing/2014/chartex" xmlns:cx1="http://schemas.microsoft.com/office/drawing/2015/9/8/chartex" xmlns:mc="http://schemas.openxmlformats.org/markup-compatibility/2006" xmlns:o="urn:schemas-microsoft-com:office:office" xmlns:r="http://schemas.openxmlformats.org/officeDocument/2006/relationships" xmlns:m="http://schemas.openxmlformats.org/officeDocument/2006/math" xmlns:v="urn:schemas-microsoft-com:vml" xmlns:wp14="http://schemas.microsoft.com/office/word/2010/wordprocessingDrawing" xmlns:wp="http://schemas.openxmlformats.org/drawingml/2006/wordprocessingDrawing" xmlns:w10="urn:schemas-microsoft-com:office:word" xmlns:w="http://schemas.openxmlformats.org/wordprocessingml/2006/main" xmlns:w14="http://schemas.microsoft.com/office/word/2010/wordml" xmlns:w15="http://schemas.microsoft.com/office/word/2012/wordml" xmlns:w16se="http://schemas.microsoft.com/office/word/2015/wordml/symex" xmlns:wpg="http://schemas.microsoft.com/office/word/2010/wordprocessingGroup" xmlns:wpi="http://schemas.microsoft.com/office/word/2010/wordprocessingInk" xmlns:wne="http://schemas.microsoft.com/office/word/2006/wordml" xmlns:wps="http://schemas.microsoft.com/office/word/2010/wordprocessingShape" mc:Ignorable="w14 w15 w16se wp14">
   <w:body>
     <w:p>
       <w:pPr>
@@ -5485,14 +5485,27 @@
       <w:r>
         <w:t xml:space="preserve">Tabela </w:t>
       </w:r>
-      <w:fldSimple w:instr=" SEQ Tabela \* ARABIC ">
-        <w:r>
-          <w:rPr>
-            <w:noProof/>
-          </w:rPr>
-          <w:t>1</w:t>
-        </w:r>
-      </w:fldSimple>
+      <w:r>
+        <w:fldChar w:fldCharType="begin"/>
+      </w:r>
+      <w:r>
+        <w:instrText xml:space="preserve"> SEQ Tabela \* ARABIC </w:instrText>
+      </w:r>
+      <w:r>
+        <w:fldChar w:fldCharType="separate"/>
+      </w:r>
+      <w:r>
+        <w:rPr>
+          <w:noProof/>
+        </w:rPr>
+        <w:t>1</w:t>
+      </w:r>
+      <w:r>
+        <w:rPr>
+          <w:noProof/>
+        </w:rPr>
+        <w:fldChar w:fldCharType="end"/>
+      </w:r>
       <w:r>
         <w:t xml:space="preserve"> - Perguntas Pesquisa de Mercado</w:t>
       </w:r>
@@ -6350,14 +6363,27 @@
       <w:r>
         <w:t xml:space="preserve">Tabela </w:t>
       </w:r>
-      <w:fldSimple w:instr=" SEQ Tabela \* ARABIC ">
-        <w:r>
-          <w:rPr>
-            <w:noProof/>
-          </w:rPr>
-          <w:t>2</w:t>
-        </w:r>
-      </w:fldSimple>
+      <w:r>
+        <w:fldChar w:fldCharType="begin"/>
+      </w:r>
+      <w:r>
+        <w:instrText xml:space="preserve"> SEQ Tabela \* ARABIC </w:instrText>
+      </w:r>
+      <w:r>
+        <w:fldChar w:fldCharType="separate"/>
+      </w:r>
+      <w:r>
+        <w:rPr>
+          <w:noProof/>
+        </w:rPr>
+        <w:t>2</w:t>
+      </w:r>
+      <w:r>
+        <w:rPr>
+          <w:noProof/>
+        </w:rPr>
+        <w:fldChar w:fldCharType="end"/>
+      </w:r>
       <w:r>
         <w:t xml:space="preserve"> - Tabela concorrência</w:t>
       </w:r>
@@ -6618,7 +6644,7 @@
       <w:r>
         <w:rPr>
           <w:noProof/>
-          <w:lang w:eastAsia="pt-BR"/>
+          <w:lang w:eastAsia="ja-JP"/>
         </w:rPr>
         <w:drawing>
           <wp:inline distT="0" distB="0" distL="0" distR="0" wp14:anchorId="14DC3790" wp14:editId="5F4C4E53">
@@ -6671,14 +6697,27 @@
       <w:r>
         <w:t xml:space="preserve">Figura </w:t>
       </w:r>
-      <w:fldSimple w:instr=" SEQ Figura \* ARABIC ">
-        <w:r>
-          <w:rPr>
-            <w:noProof/>
-          </w:rPr>
-          <w:t>1</w:t>
-        </w:r>
-      </w:fldSimple>
+      <w:r>
+        <w:fldChar w:fldCharType="begin"/>
+      </w:r>
+      <w:r>
+        <w:instrText xml:space="preserve"> SEQ Figura \* ARABIC </w:instrText>
+      </w:r>
+      <w:r>
+        <w:fldChar w:fldCharType="separate"/>
+      </w:r>
+      <w:r>
+        <w:rPr>
+          <w:noProof/>
+        </w:rPr>
+        <w:t>1</w:t>
+      </w:r>
+      <w:r>
+        <w:rPr>
+          <w:noProof/>
+        </w:rPr>
+        <w:fldChar w:fldCharType="end"/>
+      </w:r>
       <w:r>
         <w:t xml:space="preserve"> - </w:t>
       </w:r>
@@ -7222,7 +7261,7 @@
       <w:r>
         <w:rPr>
           <w:noProof/>
-          <w:lang w:eastAsia="pt-BR"/>
+          <w:lang w:eastAsia="ja-JP"/>
         </w:rPr>
         <w:drawing>
           <wp:inline distT="0" distB="0" distL="0" distR="0" wp14:anchorId="6EE12C42" wp14:editId="59A0C7BA">
@@ -7282,14 +7321,27 @@
       <w:r>
         <w:t xml:space="preserve">Figura </w:t>
       </w:r>
-      <w:fldSimple w:instr=" SEQ Figura \* ARABIC ">
-        <w:r>
-          <w:rPr>
-            <w:noProof/>
-          </w:rPr>
-          <w:t>2</w:t>
-        </w:r>
-      </w:fldSimple>
+      <w:r>
+        <w:fldChar w:fldCharType="begin"/>
+      </w:r>
+      <w:r>
+        <w:instrText xml:space="preserve"> SEQ Figura \* ARABIC </w:instrText>
+      </w:r>
+      <w:r>
+        <w:fldChar w:fldCharType="separate"/>
+      </w:r>
+      <w:r>
+        <w:rPr>
+          <w:noProof/>
+        </w:rPr>
+        <w:t>2</w:t>
+      </w:r>
+      <w:r>
+        <w:rPr>
+          <w:noProof/>
+        </w:rPr>
+        <w:fldChar w:fldCharType="end"/>
+      </w:r>
       <w:r>
         <w:t xml:space="preserve"> </w:t>
       </w:r>
@@ -7875,14 +7927,27 @@
       <w:r>
         <w:t xml:space="preserve">Tabela </w:t>
       </w:r>
-      <w:fldSimple w:instr=" SEQ Tabela \* ARABIC ">
-        <w:r>
-          <w:rPr>
-            <w:noProof/>
-          </w:rPr>
-          <w:t>3</w:t>
-        </w:r>
-      </w:fldSimple>
+      <w:r>
+        <w:fldChar w:fldCharType="begin"/>
+      </w:r>
+      <w:r>
+        <w:instrText xml:space="preserve"> SEQ Tabela \* ARABIC </w:instrText>
+      </w:r>
+      <w:r>
+        <w:fldChar w:fldCharType="separate"/>
+      </w:r>
+      <w:r>
+        <w:rPr>
+          <w:noProof/>
+        </w:rPr>
+        <w:t>3</w:t>
+      </w:r>
+      <w:r>
+        <w:rPr>
+          <w:noProof/>
+        </w:rPr>
+        <w:fldChar w:fldCharType="end"/>
+      </w:r>
       <w:r>
         <w:t xml:space="preserve"> </w:t>
       </w:r>
@@ -8504,7 +8569,7 @@
           <w:rFonts w:ascii="Arial" w:hAnsi="Arial" w:cs="Arial"/>
           <w:noProof/>
           <w:sz w:val="24"/>
-          <w:lang w:eastAsia="pt-BR"/>
+          <w:lang w:eastAsia="ja-JP"/>
         </w:rPr>
         <w:drawing>
           <wp:inline distT="0" distB="0" distL="0" distR="0" wp14:anchorId="68F06C5C" wp14:editId="6A79F609">
@@ -8562,14 +8627,27 @@
       <w:r>
         <w:t xml:space="preserve">Figura </w:t>
       </w:r>
-      <w:fldSimple w:instr=" SEQ Figura \* ARABIC ">
-        <w:r>
-          <w:rPr>
-            <w:noProof/>
-          </w:rPr>
-          <w:t>3</w:t>
-        </w:r>
-      </w:fldSimple>
+      <w:r>
+        <w:fldChar w:fldCharType="begin"/>
+      </w:r>
+      <w:r>
+        <w:instrText xml:space="preserve"> SEQ Figura \* ARABIC </w:instrText>
+      </w:r>
+      <w:r>
+        <w:fldChar w:fldCharType="separate"/>
+      </w:r>
+      <w:r>
+        <w:rPr>
+          <w:noProof/>
+        </w:rPr>
+        <w:t>3</w:t>
+      </w:r>
+      <w:r>
+        <w:rPr>
+          <w:noProof/>
+        </w:rPr>
+        <w:fldChar w:fldCharType="end"/>
+      </w:r>
       <w:r>
         <w:t xml:space="preserve"> – Elementos de uma SOA</w:t>
       </w:r>
@@ -9136,7 +9214,6 @@
         </w:rPr>
         <w:t>REST</w:t>
       </w:r>
-      <w:bookmarkEnd w:id="42"/>
     </w:p>
     <w:p>
       <w:pPr>
@@ -9200,6 +9277,757 @@
     </w:p>
     <w:p>
       <w:pPr>
+        <w:pStyle w:val="Index2"/>
+      </w:pPr>
+      <w:r>
+        <w:t xml:space="preserve">O </w:t>
+      </w:r>
+      <w:r>
+        <w:rPr>
+          <w:i/>
+        </w:rPr>
+        <w:t xml:space="preserve">Rest </w:t>
+      </w:r>
+      <w:r>
+        <w:t>será principalmente utilizado usado para padronizar a aplicação permitindo ter a compatibilidade por qualquer linguagem além do java.</w:t>
+      </w:r>
+    </w:p>
+    <w:p>
+      <w:pPr>
+        <w:pStyle w:val="Heading2"/>
+        <w:rPr>
+          <w:shd w:val="clear" w:color="auto" w:fill="FFFFFF"/>
+        </w:rPr>
+      </w:pPr>
+      <w:bookmarkStart w:id="43" w:name="_GoBack"/>
+      <w:bookmarkEnd w:id="42"/>
+      <w:bookmarkEnd w:id="43"/>
+      <w:r>
+        <w:rPr>
+          <w:shd w:val="clear" w:color="auto" w:fill="FFFFFF"/>
+        </w:rPr>
+        <w:t>TESTE E QUALIDADE DE SOFTWARE</w:t>
+      </w:r>
+    </w:p>
+    <w:p>
+      <w:pPr>
+        <w:ind w:firstLine="708"/>
+        <w:jc w:val="both"/>
+        <w:rPr>
+          <w:rFonts w:ascii="Arial" w:hAnsi="Arial" w:cs="Arial"/>
+          <w:color w:val="424242"/>
+          <w:sz w:val="24"/>
+          <w:szCs w:val="24"/>
+        </w:rPr>
+      </w:pPr>
+      <w:r>
+        <w:rPr>
+          <w:rFonts w:ascii="Arial" w:hAnsi="Arial" w:cs="Arial"/>
+          <w:sz w:val="24"/>
+          <w:szCs w:val="24"/>
+        </w:rPr>
+        <w:t xml:space="preserve">A </w:t>
+      </w:r>
+      <w:r>
+        <w:rPr>
+          <w:rFonts w:ascii="Arial" w:hAnsi="Arial" w:cs="Arial"/>
+          <w:sz w:val="24"/>
+          <w:szCs w:val="24"/>
+        </w:rPr>
+        <w:t xml:space="preserve">qualidade do </w:t>
+      </w:r>
+      <w:r>
+        <w:rPr>
+          <w:rFonts w:ascii="Arial" w:hAnsi="Arial" w:cs="Arial"/>
+          <w:i/>
+          <w:sz w:val="24"/>
+          <w:szCs w:val="24"/>
+        </w:rPr>
+        <w:t>software</w:t>
+      </w:r>
+      <w:r>
+        <w:rPr>
+          <w:rFonts w:ascii="Arial" w:hAnsi="Arial" w:cs="Arial"/>
+          <w:sz w:val="24"/>
+          <w:szCs w:val="24"/>
+        </w:rPr>
+        <w:t xml:space="preserve"> é algo fundamental para todos que buscam criar um novo produto ou prestar um serviço para garantir uma qualidade melhor e mais confiável e competitivo no mercado, segundo o Quezada (2009). O teste do </w:t>
+      </w:r>
+      <w:r>
+        <w:rPr>
+          <w:rFonts w:ascii="Arial" w:hAnsi="Arial" w:cs="Arial"/>
+          <w:i/>
+          <w:sz w:val="24"/>
+          <w:szCs w:val="24"/>
+        </w:rPr>
+        <w:t>software</w:t>
+      </w:r>
+      <w:r>
+        <w:rPr>
+          <w:rFonts w:ascii="Arial" w:hAnsi="Arial" w:cs="Arial"/>
+          <w:sz w:val="24"/>
+          <w:szCs w:val="24"/>
+        </w:rPr>
+        <w:t xml:space="preserve"> é algo indispensável para o desenvolvimento de um software</w:t>
+      </w:r>
+      <w:r>
+        <w:rPr>
+          <w:rFonts w:ascii="Arial" w:hAnsi="Arial" w:cs="Arial"/>
+          <w:sz w:val="24"/>
+          <w:szCs w:val="24"/>
+        </w:rPr>
+        <w:t xml:space="preserve">, </w:t>
+      </w:r>
+      <w:r>
+        <w:rPr>
+          <w:rFonts w:ascii="Arial" w:hAnsi="Arial" w:cs="Arial"/>
+          <w:sz w:val="24"/>
+          <w:szCs w:val="24"/>
+        </w:rPr>
+        <w:t>“</w:t>
+      </w:r>
+      <w:r>
+        <w:rPr>
+          <w:rFonts w:ascii="Arial" w:hAnsi="Arial" w:cs="Arial"/>
+          <w:color w:val="424242"/>
+          <w:sz w:val="24"/>
+          <w:szCs w:val="24"/>
+        </w:rPr>
+        <w:t>Teste de software é a etapa de controle de qualidade, serve para assegurar que o software está contemplando todas as funcionalidades esperadas e que estas estão funcionando corretamente</w:t>
+      </w:r>
+      <w:r>
+        <w:rPr>
+          <w:rFonts w:ascii="Arial" w:hAnsi="Arial" w:cs="Arial"/>
+          <w:color w:val="424242"/>
+          <w:sz w:val="24"/>
+          <w:szCs w:val="24"/>
+        </w:rPr>
+        <w:t>”</w:t>
+      </w:r>
+      <w:r>
+        <w:rPr>
+          <w:rFonts w:ascii="Arial" w:hAnsi="Arial" w:cs="Arial"/>
+          <w:color w:val="424242"/>
+          <w:sz w:val="24"/>
+          <w:szCs w:val="24"/>
+        </w:rPr>
+        <w:t>.</w:t>
+      </w:r>
+      <w:r>
+        <w:rPr>
+          <w:rFonts w:ascii="Arial" w:hAnsi="Arial" w:cs="Arial"/>
+          <w:color w:val="424242"/>
+          <w:sz w:val="24"/>
+          <w:szCs w:val="24"/>
+        </w:rPr>
+        <w:t>(GREIF, 2013).</w:t>
+      </w:r>
+    </w:p>
+    <w:p>
+      <w:pPr>
+        <w:ind w:firstLine="708"/>
+        <w:jc w:val="both"/>
+        <w:rPr>
+          <w:rFonts w:ascii="Arial" w:hAnsi="Arial" w:cs="Arial"/>
+          <w:color w:val="424242"/>
+          <w:sz w:val="24"/>
+          <w:szCs w:val="24"/>
+        </w:rPr>
+      </w:pPr>
+      <w:r>
+        <w:rPr>
+          <w:rFonts w:ascii="Arial" w:hAnsi="Arial" w:cs="Arial"/>
+          <w:color w:val="424242"/>
+          <w:sz w:val="24"/>
+          <w:szCs w:val="24"/>
+        </w:rPr>
+        <w:t>No desenvolvimento será realizados técnicas para realizar os testes no produto, afim de descobrir erros, bugs e falhas e corrigir ao longo da realização do projeto. A seguir as técnicas que será utilizadas:</w:t>
+      </w:r>
+    </w:p>
+    <w:p>
+      <w:pPr>
+        <w:ind w:firstLine="708"/>
+        <w:jc w:val="both"/>
+        <w:rPr>
+          <w:rFonts w:ascii="Arial" w:hAnsi="Arial" w:cs="Arial"/>
+          <w:color w:val="424242"/>
+          <w:sz w:val="24"/>
+          <w:szCs w:val="24"/>
+        </w:rPr>
+      </w:pPr>
+      <w:r>
+        <w:rPr>
+          <w:rFonts w:ascii="Arial" w:hAnsi="Arial" w:cs="Arial"/>
+          <w:color w:val="424242"/>
+          <w:sz w:val="24"/>
+          <w:szCs w:val="24"/>
+        </w:rPr>
+        <w:t>Teste de Configuração: “</w:t>
+      </w:r>
+      <w:r>
+        <w:rPr>
+          <w:rFonts w:ascii="Arial" w:hAnsi="Arial" w:cs="Arial"/>
+          <w:color w:val="4A4A4A"/>
+          <w:sz w:val="24"/>
+          <w:szCs w:val="24"/>
+        </w:rPr>
+        <w:t>Testa se o software funciona no hardware a ser instalado.</w:t>
+      </w:r>
+      <w:r>
+        <w:rPr>
+          <w:rFonts w:ascii="Arial" w:hAnsi="Arial" w:cs="Arial"/>
+          <w:color w:val="424242"/>
+          <w:sz w:val="24"/>
+          <w:szCs w:val="24"/>
+        </w:rPr>
+        <w:t>”(TargetTrust, 2015).</w:t>
+      </w:r>
+    </w:p>
+    <w:p>
+      <w:pPr>
+        <w:ind w:firstLine="708"/>
+        <w:jc w:val="both"/>
+        <w:rPr>
+          <w:rFonts w:ascii="Arial" w:hAnsi="Arial" w:cs="Arial"/>
+          <w:color w:val="4A4A4A"/>
+          <w:sz w:val="24"/>
+          <w:szCs w:val="24"/>
+        </w:rPr>
+      </w:pPr>
+      <w:r>
+        <w:rPr>
+          <w:rFonts w:ascii="Arial" w:hAnsi="Arial" w:cs="Arial"/>
+          <w:color w:val="424242"/>
+          <w:sz w:val="24"/>
+          <w:szCs w:val="24"/>
+        </w:rPr>
+        <w:t>Teste de Instalação: “</w:t>
+      </w:r>
+      <w:r>
+        <w:rPr>
+          <w:rFonts w:ascii="Arial" w:hAnsi="Arial" w:cs="Arial"/>
+          <w:color w:val="4A4A4A"/>
+          <w:sz w:val="24"/>
+          <w:szCs w:val="24"/>
+        </w:rPr>
+        <w:t>Testa se o software instala como planejado, em diferentes hardwares e sob diferentes condições, como pouco espaço  de memória, interrupções de rede, interrupções na instalação etc.</w:t>
+      </w:r>
+      <w:r>
+        <w:rPr>
+          <w:rFonts w:ascii="Arial" w:hAnsi="Arial" w:cs="Arial"/>
+          <w:color w:val="4A4A4A"/>
+          <w:sz w:val="24"/>
+          <w:szCs w:val="24"/>
+        </w:rPr>
+        <w:t>”</w:t>
+      </w:r>
+      <w:r>
+        <w:rPr>
+          <w:rFonts w:ascii="Arial" w:hAnsi="Arial" w:cs="Arial"/>
+          <w:color w:val="424242"/>
+          <w:sz w:val="24"/>
+          <w:szCs w:val="24"/>
+        </w:rPr>
+        <w:t xml:space="preserve"> </w:t>
+      </w:r>
+      <w:r>
+        <w:rPr>
+          <w:rFonts w:ascii="Arial" w:hAnsi="Arial" w:cs="Arial"/>
+          <w:color w:val="424242"/>
+          <w:sz w:val="24"/>
+          <w:szCs w:val="24"/>
+        </w:rPr>
+        <w:t>(TargetTrust, 2015).</w:t>
+      </w:r>
+    </w:p>
+    <w:p>
+      <w:pPr>
+        <w:ind w:firstLine="708"/>
+        <w:jc w:val="both"/>
+        <w:rPr>
+          <w:rFonts w:ascii="Arial" w:hAnsi="Arial" w:cs="Arial"/>
+          <w:color w:val="4A4A4A"/>
+          <w:sz w:val="24"/>
+          <w:szCs w:val="24"/>
+        </w:rPr>
+      </w:pPr>
+      <w:r>
+        <w:rPr>
+          <w:rFonts w:ascii="Arial" w:hAnsi="Arial" w:cs="Arial"/>
+          <w:color w:val="4A4A4A"/>
+          <w:sz w:val="24"/>
+          <w:szCs w:val="24"/>
+        </w:rPr>
+        <w:t>Teste de Integridade: “Testa a resistência do software à falhas (robustez).”</w:t>
+      </w:r>
+      <w:r>
+        <w:rPr>
+          <w:rFonts w:ascii="Arial" w:hAnsi="Arial" w:cs="Arial"/>
+          <w:color w:val="424242"/>
+          <w:sz w:val="24"/>
+          <w:szCs w:val="24"/>
+        </w:rPr>
+        <w:t xml:space="preserve"> </w:t>
+      </w:r>
+      <w:r>
+        <w:rPr>
+          <w:rFonts w:ascii="Arial" w:hAnsi="Arial" w:cs="Arial"/>
+          <w:color w:val="424242"/>
+          <w:sz w:val="24"/>
+          <w:szCs w:val="24"/>
+        </w:rPr>
+        <w:t>(TargetTrust, 2015).</w:t>
+      </w:r>
+    </w:p>
+    <w:p>
+      <w:pPr>
+        <w:ind w:firstLine="708"/>
+        <w:jc w:val="both"/>
+        <w:rPr>
+          <w:rFonts w:ascii="Arial" w:hAnsi="Arial" w:cs="Arial"/>
+          <w:color w:val="4A4A4A"/>
+          <w:sz w:val="24"/>
+          <w:szCs w:val="24"/>
+        </w:rPr>
+      </w:pPr>
+      <w:r>
+        <w:rPr>
+          <w:rFonts w:ascii="Arial" w:hAnsi="Arial" w:cs="Arial"/>
+          <w:color w:val="4A4A4A"/>
+          <w:sz w:val="24"/>
+          <w:szCs w:val="24"/>
+        </w:rPr>
+        <w:t>Teste de Segurança: “Testa se o sistema e os dados são acessados de maneira segura, apenas pelo autor das ações.”</w:t>
+      </w:r>
+      <w:r>
+        <w:rPr>
+          <w:rFonts w:ascii="Arial" w:hAnsi="Arial" w:cs="Arial"/>
+          <w:color w:val="424242"/>
+          <w:sz w:val="24"/>
+          <w:szCs w:val="24"/>
+        </w:rPr>
+        <w:t xml:space="preserve"> </w:t>
+      </w:r>
+      <w:r>
+        <w:rPr>
+          <w:rFonts w:ascii="Arial" w:hAnsi="Arial" w:cs="Arial"/>
+          <w:color w:val="424242"/>
+          <w:sz w:val="24"/>
+          <w:szCs w:val="24"/>
+        </w:rPr>
+        <w:t>(TargetTrust, 2015).</w:t>
+      </w:r>
+    </w:p>
+    <w:p>
+      <w:pPr>
+        <w:ind w:firstLine="708"/>
+        <w:jc w:val="both"/>
+        <w:rPr>
+          <w:rFonts w:ascii="Arial" w:hAnsi="Arial" w:cs="Arial"/>
+          <w:color w:val="4A4A4A"/>
+          <w:sz w:val="24"/>
+          <w:szCs w:val="24"/>
+        </w:rPr>
+      </w:pPr>
+      <w:r>
+        <w:rPr>
+          <w:rFonts w:ascii="Arial" w:hAnsi="Arial" w:cs="Arial"/>
+          <w:color w:val="4A4A4A"/>
+          <w:sz w:val="24"/>
+          <w:szCs w:val="24"/>
+        </w:rPr>
+        <w:t>Teste Funcional: “Testa os requisitos funcionais, as funções e os casos de uso. “A aplicação faz o que deveria fazer?””.</w:t>
+      </w:r>
+      <w:r>
+        <w:rPr>
+          <w:rFonts w:ascii="Arial" w:hAnsi="Arial" w:cs="Arial"/>
+          <w:color w:val="424242"/>
+          <w:sz w:val="24"/>
+          <w:szCs w:val="24"/>
+        </w:rPr>
+        <w:t xml:space="preserve"> </w:t>
+      </w:r>
+      <w:r>
+        <w:rPr>
+          <w:rFonts w:ascii="Arial" w:hAnsi="Arial" w:cs="Arial"/>
+          <w:color w:val="424242"/>
+          <w:sz w:val="24"/>
+          <w:szCs w:val="24"/>
+        </w:rPr>
+        <w:t>(TargetTrust, 2015).</w:t>
+      </w:r>
+    </w:p>
+    <w:p>
+      <w:pPr>
+        <w:ind w:firstLine="708"/>
+        <w:jc w:val="both"/>
+        <w:rPr>
+          <w:rFonts w:ascii="Arial" w:hAnsi="Arial" w:cs="Arial"/>
+          <w:color w:val="4A4A4A"/>
+          <w:sz w:val="24"/>
+          <w:szCs w:val="24"/>
+        </w:rPr>
+      </w:pPr>
+    </w:p>
+    <w:p>
+      <w:pPr>
+        <w:ind w:firstLine="708"/>
+        <w:jc w:val="both"/>
+        <w:rPr>
+          <w:rFonts w:ascii="Arial" w:hAnsi="Arial" w:cs="Arial"/>
+          <w:color w:val="4A4A4A"/>
+          <w:sz w:val="24"/>
+          <w:szCs w:val="24"/>
+        </w:rPr>
+      </w:pPr>
+      <w:r>
+        <w:rPr>
+          <w:rFonts w:ascii="Arial" w:hAnsi="Arial" w:cs="Arial"/>
+          <w:color w:val="4A4A4A"/>
+          <w:sz w:val="24"/>
+          <w:szCs w:val="24"/>
+        </w:rPr>
+        <w:lastRenderedPageBreak/>
+        <w:t>Teste de Unidade: “Testa um componente isolado ou classe do sistema.”</w:t>
+      </w:r>
+      <w:r>
+        <w:rPr>
+          <w:rFonts w:ascii="Arial" w:hAnsi="Arial" w:cs="Arial"/>
+          <w:color w:val="424242"/>
+          <w:sz w:val="24"/>
+          <w:szCs w:val="24"/>
+        </w:rPr>
+        <w:t xml:space="preserve"> </w:t>
+      </w:r>
+      <w:r>
+        <w:rPr>
+          <w:rFonts w:ascii="Arial" w:hAnsi="Arial" w:cs="Arial"/>
+          <w:color w:val="424242"/>
+          <w:sz w:val="24"/>
+          <w:szCs w:val="24"/>
+        </w:rPr>
+        <w:t>(TargetTrust, 2015).</w:t>
+      </w:r>
+    </w:p>
+    <w:p>
+      <w:pPr>
+        <w:ind w:firstLine="708"/>
+        <w:jc w:val="both"/>
+        <w:rPr>
+          <w:rFonts w:ascii="Arial" w:hAnsi="Arial" w:cs="Arial"/>
+          <w:color w:val="4A4A4A"/>
+          <w:sz w:val="24"/>
+          <w:szCs w:val="24"/>
+        </w:rPr>
+      </w:pPr>
+      <w:r>
+        <w:rPr>
+          <w:rFonts w:ascii="Arial" w:hAnsi="Arial" w:cs="Arial"/>
+          <w:color w:val="4A4A4A"/>
+          <w:sz w:val="24"/>
+          <w:szCs w:val="24"/>
+        </w:rPr>
+        <w:t>Teste de Integração: “Testa se um ou mais componentes combinados funcionam de maneira satisfatória. Há quem diga que o teste de integração é composto por vários testes de unidade.”</w:t>
+      </w:r>
+      <w:r>
+        <w:rPr>
+          <w:rFonts w:ascii="Arial" w:hAnsi="Arial" w:cs="Arial"/>
+          <w:color w:val="424242"/>
+          <w:sz w:val="24"/>
+          <w:szCs w:val="24"/>
+        </w:rPr>
+        <w:t xml:space="preserve"> </w:t>
+      </w:r>
+      <w:r>
+        <w:rPr>
+          <w:rFonts w:ascii="Arial" w:hAnsi="Arial" w:cs="Arial"/>
+          <w:color w:val="424242"/>
+          <w:sz w:val="24"/>
+          <w:szCs w:val="24"/>
+        </w:rPr>
+        <w:t>(TargetTrust, 2015).</w:t>
+      </w:r>
+    </w:p>
+    <w:p>
+      <w:pPr>
+        <w:ind w:firstLine="708"/>
+        <w:jc w:val="both"/>
+        <w:rPr>
+          <w:rFonts w:ascii="Arial" w:hAnsi="Arial" w:cs="Arial"/>
+          <w:color w:val="4A4A4A"/>
+          <w:sz w:val="24"/>
+          <w:szCs w:val="24"/>
+        </w:rPr>
+      </w:pPr>
+      <w:r>
+        <w:rPr>
+          <w:rFonts w:ascii="Arial" w:hAnsi="Arial" w:cs="Arial"/>
+          <w:color w:val="4A4A4A"/>
+          <w:sz w:val="24"/>
+          <w:szCs w:val="24"/>
+        </w:rPr>
+        <w:t>Teste de Volume: “Testa o comportamento do sistema operando com o volume “normal”  de dados  e transações envolvendo o banco de dados durante um longo período de tempo.”</w:t>
+      </w:r>
+      <w:r>
+        <w:rPr>
+          <w:rFonts w:ascii="Arial" w:hAnsi="Arial" w:cs="Arial"/>
+          <w:color w:val="424242"/>
+          <w:sz w:val="24"/>
+          <w:szCs w:val="24"/>
+        </w:rPr>
+        <w:t xml:space="preserve"> </w:t>
+      </w:r>
+      <w:r>
+        <w:rPr>
+          <w:rFonts w:ascii="Arial" w:hAnsi="Arial" w:cs="Arial"/>
+          <w:color w:val="424242"/>
+          <w:sz w:val="24"/>
+          <w:szCs w:val="24"/>
+        </w:rPr>
+        <w:t>(TargetTrust, 2015).</w:t>
+      </w:r>
+    </w:p>
+    <w:p>
+      <w:pPr>
+        <w:ind w:firstLine="708"/>
+        <w:jc w:val="both"/>
+        <w:rPr>
+          <w:rFonts w:ascii="Arial" w:hAnsi="Arial" w:cs="Arial"/>
+          <w:color w:val="4A4A4A"/>
+          <w:sz w:val="24"/>
+          <w:szCs w:val="24"/>
+        </w:rPr>
+      </w:pPr>
+      <w:r>
+        <w:rPr>
+          <w:rFonts w:ascii="Arial" w:hAnsi="Arial" w:cs="Arial"/>
+          <w:color w:val="4A4A4A"/>
+          <w:sz w:val="24"/>
+          <w:szCs w:val="24"/>
+        </w:rPr>
+        <w:t>Teste de Carga: “Testa o software  sob as condições normais de uso. Ex.: tempo de resposta, número de transações por minuto, usuários simultâneos etc.”</w:t>
+      </w:r>
+      <w:r>
+        <w:rPr>
+          <w:rFonts w:ascii="Arial" w:hAnsi="Arial" w:cs="Arial"/>
+          <w:color w:val="424242"/>
+          <w:sz w:val="24"/>
+          <w:szCs w:val="24"/>
+        </w:rPr>
+        <w:t xml:space="preserve"> </w:t>
+      </w:r>
+      <w:r>
+        <w:rPr>
+          <w:rFonts w:ascii="Arial" w:hAnsi="Arial" w:cs="Arial"/>
+          <w:color w:val="424242"/>
+          <w:sz w:val="24"/>
+          <w:szCs w:val="24"/>
+        </w:rPr>
+        <w:t>(TargetTrust, 2015).</w:t>
+      </w:r>
+    </w:p>
+    <w:p>
+      <w:pPr>
+        <w:ind w:firstLine="708"/>
+        <w:jc w:val="both"/>
+        <w:rPr>
+          <w:rFonts w:ascii="Arial" w:hAnsi="Arial" w:cs="Arial"/>
+          <w:color w:val="4A4A4A"/>
+          <w:sz w:val="24"/>
+          <w:szCs w:val="24"/>
+        </w:rPr>
+      </w:pPr>
+      <w:r>
+        <w:rPr>
+          <w:rFonts w:ascii="Arial" w:hAnsi="Arial" w:cs="Arial"/>
+          <w:color w:val="4A4A4A"/>
+          <w:sz w:val="24"/>
+          <w:szCs w:val="24"/>
+        </w:rPr>
+        <w:t>Teste de Stress: “Testa o software sob condições extremas de uso. Grande volume de transações e usuários simultâneos. Picos excessivos de carga em curtos períodos de tempo.”</w:t>
+      </w:r>
+      <w:r>
+        <w:rPr>
+          <w:rFonts w:ascii="Arial" w:hAnsi="Arial" w:cs="Arial"/>
+          <w:color w:val="424242"/>
+          <w:sz w:val="24"/>
+          <w:szCs w:val="24"/>
+        </w:rPr>
+        <w:t xml:space="preserve"> </w:t>
+      </w:r>
+      <w:r>
+        <w:rPr>
+          <w:rFonts w:ascii="Arial" w:hAnsi="Arial" w:cs="Arial"/>
+          <w:color w:val="424242"/>
+          <w:sz w:val="24"/>
+          <w:szCs w:val="24"/>
+        </w:rPr>
+        <w:t>(TargetTrust, 2015).</w:t>
+      </w:r>
+    </w:p>
+    <w:p>
+      <w:pPr>
+        <w:ind w:firstLine="708"/>
+        <w:jc w:val="both"/>
+        <w:rPr>
+          <w:rFonts w:ascii="Arial" w:hAnsi="Arial" w:cs="Arial"/>
+          <w:color w:val="4A4A4A"/>
+          <w:sz w:val="24"/>
+          <w:szCs w:val="24"/>
+        </w:rPr>
+      </w:pPr>
+      <w:r>
+        <w:rPr>
+          <w:rFonts w:ascii="Arial" w:hAnsi="Arial" w:cs="Arial"/>
+          <w:color w:val="4A4A4A"/>
+          <w:sz w:val="24"/>
+          <w:szCs w:val="24"/>
+        </w:rPr>
+        <w:t>Teste de Estabilidade: “Testa se o sistema se mantém funcionando de maneira satisfatória após um período de uso.”</w:t>
+      </w:r>
+      <w:r>
+        <w:rPr>
+          <w:rFonts w:ascii="Arial" w:hAnsi="Arial" w:cs="Arial"/>
+          <w:color w:val="424242"/>
+          <w:sz w:val="24"/>
+          <w:szCs w:val="24"/>
+        </w:rPr>
+        <w:t xml:space="preserve"> </w:t>
+      </w:r>
+      <w:r>
+        <w:rPr>
+          <w:rFonts w:ascii="Arial" w:hAnsi="Arial" w:cs="Arial"/>
+          <w:color w:val="424242"/>
+          <w:sz w:val="24"/>
+          <w:szCs w:val="24"/>
+        </w:rPr>
+        <w:t>(TargetTrust, 2015).</w:t>
+      </w:r>
+    </w:p>
+    <w:p>
+      <w:pPr>
+        <w:ind w:firstLine="708"/>
+        <w:jc w:val="both"/>
+        <w:rPr>
+          <w:rFonts w:ascii="Arial" w:hAnsi="Arial" w:cs="Arial"/>
+          <w:color w:val="4A4A4A"/>
+          <w:sz w:val="24"/>
+          <w:szCs w:val="24"/>
+        </w:rPr>
+      </w:pPr>
+      <w:r>
+        <w:rPr>
+          <w:rFonts w:ascii="Arial" w:hAnsi="Arial" w:cs="Arial"/>
+          <w:color w:val="4A4A4A"/>
+          <w:sz w:val="24"/>
+          <w:szCs w:val="24"/>
+        </w:rPr>
+        <w:t>Teste de Usabilidade: “Teste focado na experiência do usuário, consistência da interface, layout, acesso às funcionalidades etc.”</w:t>
+      </w:r>
+      <w:r>
+        <w:rPr>
+          <w:rFonts w:ascii="Arial" w:hAnsi="Arial" w:cs="Arial"/>
+          <w:color w:val="424242"/>
+          <w:sz w:val="24"/>
+          <w:szCs w:val="24"/>
+        </w:rPr>
+        <w:t xml:space="preserve"> </w:t>
+      </w:r>
+      <w:r>
+        <w:rPr>
+          <w:rFonts w:ascii="Arial" w:hAnsi="Arial" w:cs="Arial"/>
+          <w:color w:val="424242"/>
+          <w:sz w:val="24"/>
+          <w:szCs w:val="24"/>
+        </w:rPr>
+        <w:t>(TargetTrust, 2015).</w:t>
+      </w:r>
+    </w:p>
+    <w:p>
+      <w:pPr>
+        <w:ind w:firstLine="708"/>
+        <w:jc w:val="both"/>
+        <w:rPr>
+          <w:rFonts w:ascii="Arial" w:hAnsi="Arial" w:cs="Arial"/>
+          <w:color w:val="4A4A4A"/>
+          <w:sz w:val="24"/>
+          <w:szCs w:val="24"/>
+        </w:rPr>
+      </w:pPr>
+      <w:r>
+        <w:rPr>
+          <w:rFonts w:ascii="Arial" w:hAnsi="Arial" w:cs="Arial"/>
+          <w:color w:val="4A4A4A"/>
+          <w:sz w:val="24"/>
+          <w:szCs w:val="24"/>
+        </w:rPr>
+        <w:t>Teste de Regressão: “Reteste de um sistema ou componente para verificar se alguma modificação recente causou algum efeito indesejado, além de, certificar se o sistema ainda atende os requisitos.”</w:t>
+      </w:r>
+      <w:r>
+        <w:rPr>
+          <w:rFonts w:ascii="Arial" w:hAnsi="Arial" w:cs="Arial"/>
+          <w:color w:val="424242"/>
+          <w:sz w:val="24"/>
+          <w:szCs w:val="24"/>
+        </w:rPr>
+        <w:t xml:space="preserve"> </w:t>
+      </w:r>
+      <w:r>
+        <w:rPr>
+          <w:rFonts w:ascii="Arial" w:hAnsi="Arial" w:cs="Arial"/>
+          <w:color w:val="424242"/>
+          <w:sz w:val="24"/>
+          <w:szCs w:val="24"/>
+        </w:rPr>
+        <w:t>(TargetTrust, 2015).</w:t>
+      </w:r>
+    </w:p>
+    <w:p>
+      <w:pPr>
+        <w:ind w:firstLine="708"/>
+        <w:jc w:val="both"/>
+        <w:rPr>
+          <w:rFonts w:ascii="Arial" w:hAnsi="Arial" w:cs="Arial"/>
+          <w:color w:val="424242"/>
+          <w:sz w:val="24"/>
+          <w:szCs w:val="24"/>
+        </w:rPr>
+      </w:pPr>
+      <w:r>
+        <w:rPr>
+          <w:rFonts w:ascii="Arial" w:hAnsi="Arial" w:cs="Arial"/>
+          <w:color w:val="4A4A4A"/>
+          <w:sz w:val="24"/>
+          <w:szCs w:val="24"/>
+        </w:rPr>
+        <w:t>Teste de Manuntenção: “Testa se a mudança de ambiente não interferiu no funcionamento do sistema.”</w:t>
+      </w:r>
+      <w:r>
+        <w:rPr>
+          <w:rFonts w:ascii="Arial" w:hAnsi="Arial" w:cs="Arial"/>
+          <w:color w:val="424242"/>
+          <w:sz w:val="24"/>
+          <w:szCs w:val="24"/>
+        </w:rPr>
+        <w:t xml:space="preserve"> </w:t>
+      </w:r>
+      <w:r>
+        <w:rPr>
+          <w:rFonts w:ascii="Arial" w:hAnsi="Arial" w:cs="Arial"/>
+          <w:color w:val="424242"/>
+          <w:sz w:val="24"/>
+          <w:szCs w:val="24"/>
+        </w:rPr>
+        <w:t>(TargetTrust, 2015).</w:t>
+      </w:r>
+    </w:p>
+    <w:p>
+      <w:pPr>
+        <w:pStyle w:val="Index2"/>
+      </w:pPr>
+    </w:p>
+    <w:p>
+      <w:pPr>
         <w:spacing w:line="360" w:lineRule="auto"/>
         <w:ind w:firstLine="708"/>
         <w:jc w:val="both"/>
@@ -9217,26 +10045,7 @@
           <w:szCs w:val="24"/>
           <w:lang w:eastAsia="ar-SA"/>
         </w:rPr>
-        <w:t xml:space="preserve">O </w:t>
-      </w:r>
-      <w:r>
-        <w:rPr>
-          <w:rFonts w:ascii="Arial" w:hAnsi="Arial" w:cs="Arial"/>
-          <w:i/>
-          <w:sz w:val="24"/>
-          <w:szCs w:val="24"/>
-          <w:lang w:eastAsia="ar-SA"/>
-        </w:rPr>
-        <w:t xml:space="preserve">Rest </w:t>
-      </w:r>
-      <w:r>
-        <w:rPr>
-          <w:rFonts w:ascii="Arial" w:hAnsi="Arial" w:cs="Arial"/>
-          <w:sz w:val="24"/>
-          <w:szCs w:val="24"/>
-          <w:lang w:eastAsia="ar-SA"/>
-        </w:rPr>
-        <w:t xml:space="preserve">será principalmente utilizado usado para padronizar a aplicação permitindo ter a compatibilidade por qualquer linguagem além do java. </w:t>
+        <w:t xml:space="preserve"> </w:t>
       </w:r>
     </w:p>
     <w:p>
@@ -9261,22 +10070,22 @@
       <w:pPr>
         <w:pStyle w:val="Heading1"/>
       </w:pPr>
-      <w:bookmarkStart w:id="43" w:name="_Toc492325745"/>
+      <w:bookmarkStart w:id="44" w:name="_Toc492325745"/>
       <w:r>
         <w:lastRenderedPageBreak/>
         <w:t>DESENVOLVIMENTO DO PRODUTO</w:t>
       </w:r>
-      <w:bookmarkEnd w:id="43"/>
+      <w:bookmarkEnd w:id="44"/>
     </w:p>
     <w:p>
       <w:pPr>
         <w:pStyle w:val="Heading2"/>
       </w:pPr>
-      <w:bookmarkStart w:id="44" w:name="_Toc492325746"/>
+      <w:bookmarkStart w:id="45" w:name="_Toc492325746"/>
       <w:r>
         <w:t>HISTÓRIAS DE USUÁRIO</w:t>
       </w:r>
-      <w:bookmarkEnd w:id="44"/>
+      <w:bookmarkEnd w:id="45"/>
     </w:p>
     <w:p>
       <w:pPr>
@@ -9743,25 +10552,38 @@
         <w:pStyle w:val="Caption"/>
         <w:ind w:left="2832"/>
       </w:pPr>
-      <w:bookmarkStart w:id="45" w:name="_Toc492842026"/>
+      <w:bookmarkStart w:id="46" w:name="_Toc492842026"/>
       <w:r>
         <w:t xml:space="preserve">Tabela </w:t>
       </w:r>
-      <w:fldSimple w:instr=" SEQ Tabela \* ARABIC ">
-        <w:r>
-          <w:rPr>
-            <w:noProof/>
-          </w:rPr>
-          <w:t>4</w:t>
-        </w:r>
-      </w:fldSimple>
+      <w:r>
+        <w:fldChar w:fldCharType="begin"/>
+      </w:r>
+      <w:r>
+        <w:instrText xml:space="preserve"> SEQ Tabela \* ARABIC </w:instrText>
+      </w:r>
+      <w:r>
+        <w:fldChar w:fldCharType="separate"/>
+      </w:r>
+      <w:r>
+        <w:rPr>
+          <w:noProof/>
+        </w:rPr>
+        <w:t>4</w:t>
+      </w:r>
+      <w:r>
+        <w:rPr>
+          <w:noProof/>
+        </w:rPr>
+        <w:fldChar w:fldCharType="end"/>
+      </w:r>
       <w:r>
         <w:t xml:space="preserve"> </w:t>
       </w:r>
       <w:r>
         <w:t>– Prioridades das Histórias.</w:t>
       </w:r>
-      <w:bookmarkEnd w:id="45"/>
+      <w:bookmarkEnd w:id="46"/>
     </w:p>
     <w:p>
       <w:pPr>
@@ -10232,18 +11054,31 @@
         <w:pStyle w:val="Caption"/>
         <w:ind w:left="2832"/>
       </w:pPr>
-      <w:bookmarkStart w:id="46" w:name="_Toc492842027"/>
+      <w:bookmarkStart w:id="47" w:name="_Toc492842027"/>
       <w:r>
         <w:t xml:space="preserve">Tabela </w:t>
       </w:r>
-      <w:fldSimple w:instr=" SEQ Tabela \* ARABIC ">
-        <w:r>
-          <w:rPr>
-            <w:noProof/>
-          </w:rPr>
-          <w:t>5</w:t>
-        </w:r>
-      </w:fldSimple>
+      <w:r>
+        <w:fldChar w:fldCharType="begin"/>
+      </w:r>
+      <w:r>
+        <w:instrText xml:space="preserve"> SEQ Tabela \* ARABIC </w:instrText>
+      </w:r>
+      <w:r>
+        <w:fldChar w:fldCharType="separate"/>
+      </w:r>
+      <w:r>
+        <w:rPr>
+          <w:noProof/>
+        </w:rPr>
+        <w:t>5</w:t>
+      </w:r>
+      <w:r>
+        <w:rPr>
+          <w:noProof/>
+        </w:rPr>
+        <w:fldChar w:fldCharType="end"/>
+      </w:r>
       <w:r>
         <w:t xml:space="preserve"> </w:t>
       </w:r>
@@ -10253,7 +11088,7 @@
       <w:r>
         <w:t>.</w:t>
       </w:r>
-      <w:bookmarkEnd w:id="46"/>
+      <w:bookmarkEnd w:id="47"/>
     </w:p>
     <w:p>
       <w:pPr>
@@ -10304,13 +11139,13 @@
       <w:pPr>
         <w:pStyle w:val="Heading3"/>
       </w:pPr>
-      <w:bookmarkStart w:id="47" w:name="_Toc492325747"/>
-      <w:commentRangeStart w:id="48"/>
+      <w:bookmarkStart w:id="48" w:name="_Toc492325747"/>
+      <w:commentRangeStart w:id="49"/>
       <w:r>
         <w:lastRenderedPageBreak/>
         <w:t>Preparo Interativo</w:t>
       </w:r>
-      <w:commentRangeEnd w:id="48"/>
+      <w:commentRangeEnd w:id="49"/>
       <w:r>
         <w:rPr>
           <w:rStyle w:val="CommentReference"/>
@@ -10319,9 +11154,9 @@
           <w:bCs w:val="0"/>
           <w:lang w:eastAsia="en-US"/>
         </w:rPr>
-        <w:commentReference w:id="48"/>
-      </w:r>
-      <w:bookmarkEnd w:id="47"/>
+        <w:commentReference w:id="49"/>
+      </w:r>
+      <w:bookmarkEnd w:id="48"/>
     </w:p>
     <w:p>
       <w:pPr>
@@ -10505,8 +11340,8 @@
                 <w:lang w:eastAsia="pt-BR"/>
               </w:rPr>
             </w:pPr>
-            <w:commentRangeStart w:id="49"/>
             <w:commentRangeStart w:id="50"/>
+            <w:commentRangeStart w:id="51"/>
             <w:r>
               <w:rPr>
                 <w:rFonts w:ascii="Arial" w:eastAsia="Times New Roman" w:hAnsi="Arial" w:cs="Arial"/>
@@ -10538,19 +11373,19 @@
               </w:rPr>
               <w:t>, cronômetros, avisos, alertas e dicas.</w:t>
             </w:r>
-            <w:commentRangeEnd w:id="49"/>
+            <w:commentRangeEnd w:id="50"/>
             <w:r>
               <w:rPr>
                 <w:rStyle w:val="CommentReference"/>
               </w:rPr>
-              <w:commentReference w:id="49"/>
-            </w:r>
-            <w:commentRangeEnd w:id="50"/>
+              <w:commentReference w:id="50"/>
+            </w:r>
+            <w:commentRangeEnd w:id="51"/>
             <w:r>
               <w:rPr>
                 <w:rStyle w:val="CommentReference"/>
               </w:rPr>
-              <w:commentReference w:id="50"/>
+              <w:commentReference w:id="51"/>
             </w:r>
           </w:p>
         </w:tc>
@@ -11108,25 +11943,38 @@
       <w:pPr>
         <w:pStyle w:val="Caption"/>
       </w:pPr>
-      <w:bookmarkStart w:id="51" w:name="_Toc492842028"/>
+      <w:bookmarkStart w:id="52" w:name="_Toc492842028"/>
       <w:r>
         <w:t xml:space="preserve">Tabela </w:t>
       </w:r>
-      <w:fldSimple w:instr=" SEQ Tabela \* ARABIC ">
-        <w:r>
-          <w:rPr>
-            <w:noProof/>
-          </w:rPr>
-          <w:t>6</w:t>
-        </w:r>
-      </w:fldSimple>
+      <w:r>
+        <w:fldChar w:fldCharType="begin"/>
+      </w:r>
+      <w:r>
+        <w:instrText xml:space="preserve"> SEQ Tabela \* ARABIC </w:instrText>
+      </w:r>
+      <w:r>
+        <w:fldChar w:fldCharType="separate"/>
+      </w:r>
+      <w:r>
+        <w:rPr>
+          <w:noProof/>
+        </w:rPr>
+        <w:t>6</w:t>
+      </w:r>
+      <w:r>
+        <w:rPr>
+          <w:noProof/>
+        </w:rPr>
+        <w:fldChar w:fldCharType="end"/>
+      </w:r>
       <w:r>
         <w:t xml:space="preserve"> - Histórias do </w:t>
       </w:r>
       <w:r>
         <w:t>Preparo Interativo</w:t>
       </w:r>
-      <w:bookmarkEnd w:id="51"/>
+      <w:bookmarkEnd w:id="52"/>
     </w:p>
     <w:p>
       <w:pPr>
@@ -11150,11 +11998,11 @@
       <w:pPr>
         <w:pStyle w:val="Heading3"/>
       </w:pPr>
-      <w:bookmarkStart w:id="52" w:name="_Toc492325748"/>
+      <w:bookmarkStart w:id="53" w:name="_Toc492325748"/>
       <w:r>
         <w:t>Despensa</w:t>
       </w:r>
-      <w:bookmarkEnd w:id="52"/>
+      <w:bookmarkEnd w:id="53"/>
     </w:p>
     <w:p>
       <w:pPr>
@@ -11518,18 +12366,31 @@
       <w:pPr>
         <w:pStyle w:val="Caption"/>
       </w:pPr>
-      <w:bookmarkStart w:id="53" w:name="_Toc492842029"/>
+      <w:bookmarkStart w:id="54" w:name="_Toc492842029"/>
       <w:r>
         <w:t xml:space="preserve">Tabela </w:t>
       </w:r>
-      <w:fldSimple w:instr=" SEQ Tabela \* ARABIC ">
-        <w:r>
-          <w:rPr>
-            <w:noProof/>
-          </w:rPr>
-          <w:t>7</w:t>
-        </w:r>
-      </w:fldSimple>
+      <w:r>
+        <w:fldChar w:fldCharType="begin"/>
+      </w:r>
+      <w:r>
+        <w:instrText xml:space="preserve"> SEQ Tabela \* ARABIC </w:instrText>
+      </w:r>
+      <w:r>
+        <w:fldChar w:fldCharType="separate"/>
+      </w:r>
+      <w:r>
+        <w:rPr>
+          <w:noProof/>
+        </w:rPr>
+        <w:t>7</w:t>
+      </w:r>
+      <w:r>
+        <w:rPr>
+          <w:noProof/>
+        </w:rPr>
+        <w:fldChar w:fldCharType="end"/>
+      </w:r>
       <w:r>
         <w:t xml:space="preserve"> </w:t>
       </w:r>
@@ -11539,7 +12400,7 @@
       <w:r>
         <w:t>istórias da Despensa</w:t>
       </w:r>
-      <w:bookmarkEnd w:id="53"/>
+      <w:bookmarkEnd w:id="54"/>
     </w:p>
     <w:p>
       <w:pPr>
@@ -11594,12 +12455,12 @@
       <w:pPr>
         <w:pStyle w:val="Heading3"/>
       </w:pPr>
-      <w:bookmarkStart w:id="54" w:name="_Toc492325749"/>
+      <w:bookmarkStart w:id="55" w:name="_Toc492325749"/>
       <w:r>
         <w:lastRenderedPageBreak/>
         <w:t>Busca de Receitas</w:t>
       </w:r>
-      <w:bookmarkEnd w:id="54"/>
+      <w:bookmarkEnd w:id="55"/>
     </w:p>
     <w:p>
       <w:pPr>
@@ -11963,22 +12824,35 @@
       <w:pPr>
         <w:pStyle w:val="Caption"/>
       </w:pPr>
-      <w:bookmarkStart w:id="55" w:name="_Toc492842030"/>
+      <w:bookmarkStart w:id="56" w:name="_Toc492842030"/>
       <w:r>
         <w:t xml:space="preserve">Tabela </w:t>
       </w:r>
-      <w:fldSimple w:instr=" SEQ Tabela \* ARABIC ">
-        <w:r>
-          <w:rPr>
-            <w:noProof/>
-          </w:rPr>
-          <w:t>8</w:t>
-        </w:r>
-      </w:fldSimple>
+      <w:r>
+        <w:fldChar w:fldCharType="begin"/>
+      </w:r>
+      <w:r>
+        <w:instrText xml:space="preserve"> SEQ Tabela \* ARABIC </w:instrText>
+      </w:r>
+      <w:r>
+        <w:fldChar w:fldCharType="separate"/>
+      </w:r>
+      <w:r>
+        <w:rPr>
+          <w:noProof/>
+        </w:rPr>
+        <w:t>8</w:t>
+      </w:r>
+      <w:r>
+        <w:rPr>
+          <w:noProof/>
+        </w:rPr>
+        <w:fldChar w:fldCharType="end"/>
+      </w:r>
       <w:r>
         <w:t xml:space="preserve"> - Histórias de Busca de Receitas</w:t>
       </w:r>
-      <w:bookmarkEnd w:id="55"/>
+      <w:bookmarkEnd w:id="56"/>
     </w:p>
     <w:p>
       <w:pPr>
@@ -12002,11 +12876,11 @@
       <w:pPr>
         <w:pStyle w:val="Heading3"/>
       </w:pPr>
-      <w:bookmarkStart w:id="56" w:name="_Toc492325750"/>
+      <w:bookmarkStart w:id="57" w:name="_Toc492325750"/>
       <w:r>
         <w:t>Login</w:t>
       </w:r>
-      <w:bookmarkEnd w:id="56"/>
+      <w:bookmarkEnd w:id="57"/>
     </w:p>
     <w:tbl>
       <w:tblPr>
@@ -12612,18 +13486,31 @@
       <w:pPr>
         <w:pStyle w:val="Caption"/>
       </w:pPr>
-      <w:bookmarkStart w:id="57" w:name="_Toc492842031"/>
+      <w:bookmarkStart w:id="58" w:name="_Toc492842031"/>
       <w:r>
         <w:t xml:space="preserve">Tabela </w:t>
       </w:r>
-      <w:fldSimple w:instr=" SEQ Tabela \* ARABIC ">
-        <w:r>
-          <w:rPr>
-            <w:noProof/>
-          </w:rPr>
-          <w:t>9</w:t>
-        </w:r>
-      </w:fldSimple>
+      <w:r>
+        <w:fldChar w:fldCharType="begin"/>
+      </w:r>
+      <w:r>
+        <w:instrText xml:space="preserve"> SEQ Tabela \* ARABIC </w:instrText>
+      </w:r>
+      <w:r>
+        <w:fldChar w:fldCharType="separate"/>
+      </w:r>
+      <w:r>
+        <w:rPr>
+          <w:noProof/>
+        </w:rPr>
+        <w:t>9</w:t>
+      </w:r>
+      <w:r>
+        <w:rPr>
+          <w:noProof/>
+        </w:rPr>
+        <w:fldChar w:fldCharType="end"/>
+      </w:r>
       <w:r>
         <w:t xml:space="preserve"> </w:t>
       </w:r>
@@ -12633,7 +13520,7 @@
       <w:r>
         <w:t xml:space="preserve"> Login</w:t>
       </w:r>
-      <w:bookmarkEnd w:id="57"/>
+      <w:bookmarkEnd w:id="58"/>
     </w:p>
     <w:p>
       <w:pPr>
@@ -12652,11 +13539,11 @@
       <w:pPr>
         <w:pStyle w:val="Heading3"/>
       </w:pPr>
-      <w:bookmarkStart w:id="58" w:name="_Toc492325751"/>
+      <w:bookmarkStart w:id="59" w:name="_Toc492325751"/>
       <w:r>
         <w:t>Lista de Compras</w:t>
       </w:r>
-      <w:bookmarkEnd w:id="58"/>
+      <w:bookmarkEnd w:id="59"/>
     </w:p>
     <w:p>
       <w:pPr>
@@ -13030,22 +13917,35 @@
       <w:pPr>
         <w:pStyle w:val="Caption"/>
       </w:pPr>
-      <w:bookmarkStart w:id="59" w:name="_Toc492842032"/>
+      <w:bookmarkStart w:id="60" w:name="_Toc492842032"/>
       <w:r>
         <w:t xml:space="preserve">Tabela </w:t>
       </w:r>
-      <w:fldSimple w:instr=" SEQ Tabela \* ARABIC ">
-        <w:r>
-          <w:rPr>
-            <w:noProof/>
-          </w:rPr>
-          <w:t>10</w:t>
-        </w:r>
-      </w:fldSimple>
+      <w:r>
+        <w:fldChar w:fldCharType="begin"/>
+      </w:r>
+      <w:r>
+        <w:instrText xml:space="preserve"> SEQ Tabela \* ARABIC </w:instrText>
+      </w:r>
+      <w:r>
+        <w:fldChar w:fldCharType="separate"/>
+      </w:r>
+      <w:r>
+        <w:rPr>
+          <w:noProof/>
+        </w:rPr>
+        <w:t>10</w:t>
+      </w:r>
+      <w:r>
+        <w:rPr>
+          <w:noProof/>
+        </w:rPr>
+        <w:fldChar w:fldCharType="end"/>
+      </w:r>
       <w:r>
         <w:t xml:space="preserve"> - Histórias da Lista de Compras</w:t>
       </w:r>
-      <w:bookmarkEnd w:id="59"/>
+      <w:bookmarkEnd w:id="60"/>
     </w:p>
     <w:p>
       <w:pPr>
@@ -13076,12 +13976,12 @@
       <w:pPr>
         <w:pStyle w:val="Heading3"/>
       </w:pPr>
-      <w:bookmarkStart w:id="60" w:name="_Toc492325752"/>
+      <w:bookmarkStart w:id="61" w:name="_Toc492325752"/>
       <w:r>
         <w:lastRenderedPageBreak/>
         <w:t>Publicar Receitas</w:t>
       </w:r>
-      <w:bookmarkEnd w:id="60"/>
+      <w:bookmarkEnd w:id="61"/>
     </w:p>
     <w:p>
       <w:pPr>
@@ -13588,22 +14488,35 @@
       <w:pPr>
         <w:pStyle w:val="Caption"/>
       </w:pPr>
-      <w:bookmarkStart w:id="61" w:name="_Toc492842033"/>
+      <w:bookmarkStart w:id="62" w:name="_Toc492842033"/>
       <w:r>
         <w:t xml:space="preserve">Tabela </w:t>
       </w:r>
-      <w:fldSimple w:instr=" SEQ Tabela \* ARABIC ">
-        <w:r>
-          <w:rPr>
-            <w:noProof/>
-          </w:rPr>
-          <w:t>11</w:t>
-        </w:r>
-      </w:fldSimple>
+      <w:r>
+        <w:fldChar w:fldCharType="begin"/>
+      </w:r>
+      <w:r>
+        <w:instrText xml:space="preserve"> SEQ Tabela \* ARABIC </w:instrText>
+      </w:r>
+      <w:r>
+        <w:fldChar w:fldCharType="separate"/>
+      </w:r>
+      <w:r>
+        <w:rPr>
+          <w:noProof/>
+        </w:rPr>
+        <w:t>11</w:t>
+      </w:r>
+      <w:r>
+        <w:rPr>
+          <w:noProof/>
+        </w:rPr>
+        <w:fldChar w:fldCharType="end"/>
+      </w:r>
       <w:r>
         <w:t xml:space="preserve"> - Histórias de Publicar Receitas</w:t>
       </w:r>
-      <w:bookmarkEnd w:id="61"/>
+      <w:bookmarkEnd w:id="62"/>
     </w:p>
     <w:p>
       <w:pPr>
@@ -13869,22 +14782,35 @@
         <w:pStyle w:val="Caption"/>
         <w:ind w:left="2832"/>
       </w:pPr>
-      <w:bookmarkStart w:id="62" w:name="_Toc492842034"/>
+      <w:bookmarkStart w:id="63" w:name="_Toc492842034"/>
       <w:r>
         <w:t xml:space="preserve">Tabela </w:t>
       </w:r>
-      <w:fldSimple w:instr=" SEQ Tabela \* ARABIC ">
-        <w:r>
-          <w:rPr>
-            <w:noProof/>
-          </w:rPr>
-          <w:t>12</w:t>
-        </w:r>
-      </w:fldSimple>
+      <w:r>
+        <w:fldChar w:fldCharType="begin"/>
+      </w:r>
+      <w:r>
+        <w:instrText xml:space="preserve"> SEQ Tabela \* ARABIC </w:instrText>
+      </w:r>
+      <w:r>
+        <w:fldChar w:fldCharType="separate"/>
+      </w:r>
+      <w:r>
+        <w:rPr>
+          <w:noProof/>
+        </w:rPr>
+        <w:t>12</w:t>
+      </w:r>
+      <w:r>
+        <w:rPr>
+          <w:noProof/>
+        </w:rPr>
+        <w:fldChar w:fldCharType="end"/>
+      </w:r>
       <w:r>
         <w:t xml:space="preserve"> - Legenda Cenários</w:t>
       </w:r>
-      <w:bookmarkEnd w:id="62"/>
+      <w:bookmarkEnd w:id="63"/>
     </w:p>
     <w:p>
       <w:pPr>
@@ -13914,8 +14840,6 @@
       <w:pPr>
         <w:pStyle w:val="Heading3"/>
       </w:pPr>
-      <w:bookmarkStart w:id="63" w:name="_GoBack"/>
-      <w:bookmarkEnd w:id="63"/>
       <w:r>
         <w:t>Preparo interativo</w:t>
       </w:r>
@@ -14446,17 +15370,7 @@
                 <w:szCs w:val="24"/>
                 <w:lang w:eastAsia="pt-BR"/>
               </w:rPr>
-              <w:t>Dado que após terminar de preparar a receita. Quando confirmo que terminei. Então é</w:t>
-            </w:r>
-            <w:r>
-              <w:rPr>
-                <w:rFonts w:ascii="Arial" w:eastAsia="Times New Roman" w:hAnsi="Arial" w:cs="Arial"/>
-                <w:color w:val="000000" w:themeColor="text1"/>
-                <w:sz w:val="24"/>
-                <w:szCs w:val="24"/>
-                <w:lang w:eastAsia="pt-BR"/>
-              </w:rPr>
-              <w:t xml:space="preserve"> habilitado para comentar na receita.</w:t>
+              <w:t>Dado que após terminar de preparar a receita. Quando confirmo que terminei. Então é habilitado para comentar na receita.</w:t>
             </w:r>
           </w:p>
         </w:tc>
@@ -15201,6 +16115,64 @@
     </w:p>
     <w:p>
       <w:pPr>
+        <w:pStyle w:val="NormalWeb"/>
+        <w:spacing w:before="0" w:beforeAutospacing="0" w:after="0" w:afterAutospacing="0"/>
+        <w:jc w:val="both"/>
+        <w:rPr>
+          <w:rFonts w:ascii="Arial" w:hAnsi="Arial" w:cs="Arial"/>
+          <w:lang w:eastAsia="ar-SA"/>
+        </w:rPr>
+      </w:pPr>
+      <w:r>
+        <w:rPr>
+          <w:rFonts w:ascii="Arial" w:hAnsi="Arial" w:cs="Arial"/>
+          <w:lang w:eastAsia="ar-SA"/>
+        </w:rPr>
+        <w:t xml:space="preserve">GREIF, Caterine. </w:t>
+      </w:r>
+      <w:r>
+        <w:rPr>
+          <w:rFonts w:ascii="Arial" w:hAnsi="Arial" w:cs="Arial"/>
+          <w:b/>
+          <w:lang w:eastAsia="ar-SA"/>
+        </w:rPr>
+        <w:t>O Que é Teste de Software e Qual sua Importância?</w:t>
+      </w:r>
+      <w:r>
+        <w:rPr>
+          <w:rFonts w:ascii="Arial" w:hAnsi="Arial" w:cs="Arial"/>
+          <w:lang w:eastAsia="ar-SA"/>
+        </w:rPr>
+        <w:t>. Disponível em: &lt;</w:t>
+      </w:r>
+      <w:r>
+        <w:rPr>
+          <w:rFonts w:ascii="Arial" w:hAnsi="Arial" w:cs="Arial"/>
+          <w:lang w:eastAsia="ar-SA"/>
+        </w:rPr>
+        <w:t>https://www.kinghost.com.br/blog/2013/10/o-que-e-teste-de-software-e-qual-a-sua-importancia/</w:t>
+      </w:r>
+      <w:r>
+        <w:rPr>
+          <w:rFonts w:ascii="Arial" w:hAnsi="Arial" w:cs="Arial"/>
+          <w:lang w:eastAsia="ar-SA"/>
+        </w:rPr>
+        <w:t>&gt; Acesso em 10 de setembro de 2017.</w:t>
+      </w:r>
+    </w:p>
+    <w:p>
+      <w:pPr>
+        <w:pStyle w:val="NormalWeb"/>
+        <w:spacing w:before="0" w:beforeAutospacing="0" w:after="0" w:afterAutospacing="0"/>
+        <w:jc w:val="both"/>
+        <w:rPr>
+          <w:rFonts w:ascii="Arial" w:hAnsi="Arial" w:cs="Arial"/>
+          <w:color w:val="000000" w:themeColor="text1"/>
+        </w:rPr>
+      </w:pPr>
+    </w:p>
+    <w:p>
+      <w:pPr>
         <w:spacing w:line="360" w:lineRule="auto"/>
         <w:jc w:val="both"/>
         <w:rPr>
@@ -15410,7 +16382,27 @@
           <w:bCs/>
           <w:lang w:val="en-US"/>
         </w:rPr>
-        <w:t>ltimate Guide To Scrum Project Management Framework</w:t>
+        <w:t xml:space="preserve">ltimate Guide </w:t>
+      </w:r>
+      <w:proofErr w:type="gramStart"/>
+      <w:r>
+        <w:rPr>
+          <w:rFonts w:ascii="Arial" w:eastAsia="Arial" w:hAnsi="Arial" w:cs="Arial"/>
+          <w:b/>
+          <w:bCs/>
+          <w:lang w:val="en-US"/>
+        </w:rPr>
+        <w:t>To</w:t>
+      </w:r>
+      <w:proofErr w:type="gramEnd"/>
+      <w:r>
+        <w:rPr>
+          <w:rFonts w:ascii="Arial" w:eastAsia="Arial" w:hAnsi="Arial" w:cs="Arial"/>
+          <w:b/>
+          <w:bCs/>
+          <w:lang w:val="en-US"/>
+        </w:rPr>
+        <w:t xml:space="preserve"> Scrum Project Management Framework</w:t>
       </w:r>
       <w:r>
         <w:rPr>
@@ -15534,6 +16526,7 @@
           <w:rFonts w:ascii="Arial" w:hAnsi="Arial" w:cs="Arial"/>
           <w:color w:val="000000" w:themeColor="text1"/>
         </w:rPr>
+        <w:lastRenderedPageBreak/>
         <w:t>PRESSMAN</w:t>
       </w:r>
       <w:r>
@@ -15650,6 +16643,82 @@
           <w:color w:val="000000" w:themeColor="text1"/>
         </w:rPr>
         <w:t>.</w:t>
+      </w:r>
+    </w:p>
+    <w:p>
+      <w:pPr>
+        <w:pStyle w:val="NormalWeb"/>
+        <w:spacing w:before="0" w:beforeAutospacing="0" w:after="0" w:afterAutospacing="0"/>
+        <w:jc w:val="both"/>
+        <w:rPr>
+          <w:rFonts w:ascii="Arial" w:hAnsi="Arial" w:cs="Arial"/>
+          <w:color w:val="000000" w:themeColor="text1"/>
+        </w:rPr>
+      </w:pPr>
+    </w:p>
+    <w:p>
+      <w:pPr>
+        <w:pStyle w:val="NormalWeb"/>
+        <w:spacing w:before="0" w:beforeAutospacing="0" w:after="0" w:afterAutospacing="0"/>
+        <w:jc w:val="both"/>
+        <w:rPr>
+          <w:rFonts w:ascii="Arial" w:hAnsi="Arial" w:cs="Arial"/>
+          <w:lang w:eastAsia="ar-SA"/>
+        </w:rPr>
+      </w:pPr>
+      <w:r>
+        <w:rPr>
+          <w:rFonts w:ascii="Arial" w:hAnsi="Arial" w:cs="Arial"/>
+          <w:lang w:eastAsia="ar-SA"/>
+        </w:rPr>
+        <w:t xml:space="preserve">QUEZADA, Gustavo. </w:t>
+      </w:r>
+      <w:r>
+        <w:rPr>
+          <w:rFonts w:ascii="Arial" w:hAnsi="Arial" w:cs="Arial"/>
+          <w:b/>
+          <w:lang w:eastAsia="ar-SA"/>
+        </w:rPr>
+        <w:t>Falando em Teste e Qualidade de Software</w:t>
+      </w:r>
+      <w:r>
+        <w:rPr>
+          <w:rFonts w:ascii="Arial" w:hAnsi="Arial" w:cs="Arial"/>
+          <w:lang w:eastAsia="ar-SA"/>
+        </w:rPr>
+        <w:t xml:space="preserve">. Disponível em: </w:t>
+      </w:r>
+    </w:p>
+    <w:p>
+      <w:pPr>
+        <w:pStyle w:val="NormalWeb"/>
+        <w:spacing w:before="0" w:beforeAutospacing="0" w:after="0" w:afterAutospacing="0"/>
+        <w:jc w:val="both"/>
+        <w:rPr>
+          <w:rFonts w:ascii="Arial" w:hAnsi="Arial" w:cs="Arial"/>
+          <w:lang w:eastAsia="ar-SA"/>
+        </w:rPr>
+      </w:pPr>
+      <w:r>
+        <w:rPr>
+          <w:rFonts w:ascii="Arial" w:hAnsi="Arial" w:cs="Arial"/>
+          <w:lang w:eastAsia="ar-SA"/>
+        </w:rPr>
+        <w:t>&lt;</w:t>
+      </w:r>
+      <w:r>
+        <w:rPr>
+          <w:rFonts w:ascii="Arial" w:hAnsi="Arial" w:cs="Arial"/>
+          <w:lang w:eastAsia="ar-SA"/>
+        </w:rPr>
+        <w:t>http://gustavoquezada.blogspot.com.br/2009/06/perguntas-e-respostas-parte-1.html</w:t>
+      </w:r>
+      <w:r>
+        <w:rPr>
+          <w:rFonts w:ascii="Arial" w:hAnsi="Arial" w:cs="Arial"/>
+          <w:lang w:eastAsia="ar-SA"/>
+        </w:rPr>
+        <w:t>&gt; Acesso em 10 de setembro de 2017.</w:t>
       </w:r>
     </w:p>
     <w:p>
@@ -15799,29 +16868,61 @@
           <w:color w:val="000000" w:themeColor="text1"/>
           <w:lang w:val="en-US"/>
         </w:rPr>
-        <w:t>What is ScrumBut?</w:t>
-      </w:r>
-      <w:r>
-        <w:rPr>
-          <w:rFonts w:ascii="Arial" w:hAnsi="Arial" w:cs="Arial"/>
-          <w:color w:val="000000" w:themeColor="text1"/>
-          <w:lang w:val="en-US"/>
-        </w:rPr>
-        <w:t xml:space="preserve">. </w:t>
-      </w:r>
-      <w:r>
-        <w:rPr>
-          <w:rFonts w:ascii="Arial" w:hAnsi="Arial" w:cs="Arial"/>
-          <w:color w:val="000000" w:themeColor="text1"/>
-        </w:rPr>
-        <w:t>In: LOPES, Miquéias.</w:t>
-      </w:r>
+        <w:t xml:space="preserve">What is </w:t>
+      </w:r>
+      <w:proofErr w:type="spellStart"/>
       <w:r>
         <w:rPr>
           <w:rFonts w:ascii="Arial" w:hAnsi="Arial" w:cs="Arial"/>
           <w:b/>
           <w:bCs/>
           <w:color w:val="000000" w:themeColor="text1"/>
+          <w:lang w:val="en-US"/>
+        </w:rPr>
+        <w:t>ScrumBut</w:t>
+      </w:r>
+      <w:proofErr w:type="spellEnd"/>
+      <w:proofErr w:type="gramStart"/>
+      <w:r>
+        <w:rPr>
+          <w:rFonts w:ascii="Arial" w:hAnsi="Arial" w:cs="Arial"/>
+          <w:b/>
+          <w:bCs/>
+          <w:color w:val="000000" w:themeColor="text1"/>
+          <w:lang w:val="en-US"/>
+        </w:rPr>
+        <w:t>?</w:t>
+      </w:r>
+      <w:r>
+        <w:rPr>
+          <w:rFonts w:ascii="Arial" w:hAnsi="Arial" w:cs="Arial"/>
+          <w:color w:val="000000" w:themeColor="text1"/>
+          <w:lang w:val="en-US"/>
+        </w:rPr>
+        <w:t>.</w:t>
+      </w:r>
+      <w:proofErr w:type="gramEnd"/>
+      <w:r>
+        <w:rPr>
+          <w:rFonts w:ascii="Arial" w:hAnsi="Arial" w:cs="Arial"/>
+          <w:color w:val="000000" w:themeColor="text1"/>
+          <w:lang w:val="en-US"/>
+        </w:rPr>
+        <w:t xml:space="preserve"> </w:t>
+      </w:r>
+      <w:r>
+        <w:rPr>
+          <w:rFonts w:ascii="Arial" w:hAnsi="Arial" w:cs="Arial"/>
+          <w:color w:val="000000" w:themeColor="text1"/>
+        </w:rPr>
+        <w:t>In: LOPES, Miquéias.</w:t>
+      </w:r>
+      <w:r>
+        <w:rPr>
+          <w:rFonts w:ascii="Arial" w:hAnsi="Arial" w:cs="Arial"/>
+          <w:b/>
+          <w:bCs/>
+          <w:color w:val="000000" w:themeColor="text1"/>
         </w:rPr>
         <w:t xml:space="preserve"> ScrumBut - você usa e nem sabia.</w:t>
       </w:r>
@@ -15859,32 +16960,121 @@
     </w:p>
     <w:p>
       <w:pPr>
-        <w:pStyle w:val="CommentText"/>
-      </w:pPr>
-      <w:r>
-        <w:t>Ordem alfabético e checar referências cruzadas</w:t>
-      </w:r>
-    </w:p>
-    <w:p>
-      <w:pPr>
-        <w:pStyle w:val="CommentText"/>
-      </w:pPr>
-    </w:p>
-    <w:p>
-      <w:pPr>
         <w:pStyle w:val="NormalWeb"/>
         <w:spacing w:before="0" w:beforeAutospacing="0" w:after="0" w:afterAutospacing="0"/>
         <w:jc w:val="both"/>
         <w:rPr>
           <w:rFonts w:ascii="Arial" w:hAnsi="Arial" w:cs="Arial"/>
-        </w:rPr>
-      </w:pPr>
+          <w:lang w:eastAsia="ar-SA"/>
+        </w:rPr>
+      </w:pPr>
+      <w:r>
+        <w:rPr>
+          <w:rFonts w:ascii="Arial" w:hAnsi="Arial" w:cs="Arial"/>
+          <w:lang w:eastAsia="ar-SA"/>
+        </w:rPr>
+        <w:t>TargetTrust</w:t>
+      </w:r>
+      <w:r>
+        <w:rPr>
+          <w:rFonts w:ascii="Arial" w:hAnsi="Arial" w:cs="Arial"/>
+          <w:lang w:eastAsia="ar-SA"/>
+        </w:rPr>
+        <w:t xml:space="preserve">. </w:t>
+      </w:r>
+      <w:hyperlink r:id="rId15" w:tooltip="Os 13 principais tipos de Testes de Software!" w:history="1">
+        <w:r>
+          <w:rPr>
+            <w:rFonts w:ascii="Arial" w:hAnsi="Arial" w:cs="Arial"/>
+            <w:b/>
+            <w:bCs/>
+          </w:rPr>
+          <w:t>Os 13 principais tipos de Testes de Software!</w:t>
+        </w:r>
+      </w:hyperlink>
+      <w:r>
+        <w:rPr>
+          <w:rFonts w:ascii="Arial" w:hAnsi="Arial" w:cs="Arial"/>
+          <w:bCs/>
+        </w:rPr>
+        <w:t>.</w:t>
+      </w:r>
+      <w:r>
+        <w:rPr>
+          <w:rFonts w:ascii="Arial" w:hAnsi="Arial" w:cs="Arial"/>
+          <w:b/>
+          <w:bCs/>
+        </w:rPr>
+        <w:t xml:space="preserve"> </w:t>
+      </w:r>
+      <w:r>
+        <w:rPr>
+          <w:rFonts w:ascii="Arial" w:hAnsi="Arial" w:cs="Arial"/>
+          <w:bCs/>
+        </w:rPr>
+        <w:t xml:space="preserve">Disponível </w:t>
+      </w:r>
+      <w:r>
+        <w:rPr>
+          <w:rFonts w:ascii="Arial" w:hAnsi="Arial" w:cs="Arial"/>
+          <w:bCs/>
+        </w:rPr>
+        <w:t>em: &lt;</w:t>
+      </w:r>
+      <w:r>
+        <w:rPr>
+          <w:rFonts w:ascii="Arial" w:hAnsi="Arial" w:cs="Arial"/>
+          <w:bCs/>
+        </w:rPr>
+        <w:t>https://targettrust.com.br/blog/os-13-principais-tipos-de-testes-de-software/</w:t>
+      </w:r>
+      <w:r>
+        <w:rPr>
+          <w:rFonts w:ascii="Arial" w:hAnsi="Arial" w:cs="Arial"/>
+          <w:bCs/>
+        </w:rPr>
+        <w:t>&gt; Acesso em 11 de setembro de 2017.</w:t>
+      </w:r>
     </w:p>
     <w:p>
       <w:pPr>
         <w:pStyle w:val="NormalWeb"/>
         <w:spacing w:before="0" w:beforeAutospacing="0" w:after="0" w:afterAutospacing="0"/>
         <w:jc w:val="both"/>
+        <w:rPr>
+          <w:rFonts w:ascii="Arial" w:hAnsi="Arial" w:cs="Arial"/>
+          <w:lang w:eastAsia="ar-SA"/>
+        </w:rPr>
+      </w:pPr>
+    </w:p>
+    <w:p>
+      <w:pPr>
+        <w:pStyle w:val="CommentText"/>
+      </w:pPr>
+      <w:r>
+        <w:t>Ordem alfabético e checar referências cruzadas</w:t>
+      </w:r>
+    </w:p>
+    <w:p>
+      <w:pPr>
+        <w:pStyle w:val="CommentText"/>
+      </w:pPr>
+    </w:p>
+    <w:p>
+      <w:pPr>
+        <w:pStyle w:val="NormalWeb"/>
+        <w:spacing w:before="0" w:beforeAutospacing="0" w:after="0" w:afterAutospacing="0"/>
+        <w:jc w:val="both"/>
+        <w:rPr>
+          <w:rFonts w:ascii="Arial" w:hAnsi="Arial" w:cs="Arial"/>
+        </w:rPr>
+      </w:pPr>
+    </w:p>
+    <w:p>
+      <w:pPr>
+        <w:pStyle w:val="NormalWeb"/>
+        <w:spacing w:before="0" w:beforeAutospacing="0" w:after="0" w:afterAutospacing="0"/>
+        <w:jc w:val="both"/>
       </w:pPr>
     </w:p>
     <w:bookmarkEnd w:id="26"/>
@@ -15920,36 +17110,26 @@
         <w:pStyle w:val="Heading1"/>
       </w:pPr>
       <w:bookmarkStart w:id="66" w:name="_Toc492325755"/>
-      <w:commentRangeStart w:id="67"/>
       <w:r>
         <w:lastRenderedPageBreak/>
-        <w:t>ANEXOS</w:t>
-      </w:r>
-      <w:commentRangeEnd w:id="67"/>
-      <w:r>
-        <w:rPr>
-          <w:rStyle w:val="CommentReference"/>
-          <w:rFonts w:ascii="Calibri" w:eastAsia="Calibri" w:hAnsi="Calibri" w:cs="Times New Roman"/>
-          <w:b w:val="0"/>
-          <w:bCs w:val="0"/>
-          <w:kern w:val="0"/>
-          <w:lang w:eastAsia="en-US"/>
-        </w:rPr>
-        <w:commentReference w:id="67"/>
+        <w:t>A</w:t>
       </w:r>
       <w:bookmarkEnd w:id="66"/>
+      <w:r>
+        <w:t>PÊNDICE</w:t>
+      </w:r>
     </w:p>
     <w:p>
       <w:pPr>
         <w:pStyle w:val="Heading2"/>
       </w:pPr>
-      <w:bookmarkStart w:id="68" w:name="_Ref490069311"/>
-      <w:bookmarkStart w:id="69" w:name="_Toc492325756"/>
+      <w:bookmarkStart w:id="67" w:name="_Ref490069311"/>
+      <w:bookmarkStart w:id="68" w:name="_Toc492325756"/>
       <w:r>
         <w:t>Anexo questionário</w:t>
       </w:r>
+      <w:bookmarkEnd w:id="67"/>
       <w:bookmarkEnd w:id="68"/>
-      <w:bookmarkEnd w:id="69"/>
     </w:p>
     <w:p>
       <w:pPr>
@@ -16042,7 +17222,7 @@
           <w:color w:val="000000"/>
           <w:sz w:val="24"/>
           <w:szCs w:val="24"/>
-          <w:lang w:eastAsia="pt-BR"/>
+          <w:lang w:eastAsia="ja-JP"/>
         </w:rPr>
         <w:drawing>
           <wp:inline distT="0" distB="0" distL="0" distR="0" wp14:anchorId="0D8ED2DB" wp14:editId="3B3BCD03">
@@ -16062,7 +17242,7 @@
                     </pic:cNvPicPr>
                   </pic:nvPicPr>
                   <pic:blipFill>
-                    <a:blip r:embed="rId15">
+                    <a:blip r:embed="rId16">
                       <a:extLst>
                         <a:ext uri="{28A0092B-C50C-407E-A947-70E740481C1C}">
                           <a14:useLocalDpi xmlns:a14="http://schemas.microsoft.com/office/drawing/2010/main" val="0"/>
@@ -16193,7 +17373,7 @@
           <w:sz w:val="24"/>
           <w:szCs w:val="24"/>
           <w:shd w:val="clear" w:color="auto" w:fill="FFFFFF"/>
-          <w:lang w:eastAsia="pt-BR"/>
+          <w:lang w:eastAsia="ja-JP"/>
         </w:rPr>
         <w:drawing>
           <wp:inline distT="0" distB="0" distL="0" distR="0" wp14:anchorId="0034C170" wp14:editId="02ED94E5">
@@ -16213,7 +17393,7 @@
                     </pic:cNvPicPr>
                   </pic:nvPicPr>
                   <pic:blipFill>
-                    <a:blip r:embed="rId16">
+                    <a:blip r:embed="rId17">
                       <a:extLst>
                         <a:ext uri="{28A0092B-C50C-407E-A947-70E740481C1C}">
                           <a14:useLocalDpi xmlns:a14="http://schemas.microsoft.com/office/drawing/2010/main" val="0"/>
@@ -16328,7 +17508,7 @@
           <w:color w:val="000000"/>
           <w:sz w:val="24"/>
           <w:szCs w:val="24"/>
-          <w:lang w:eastAsia="pt-BR"/>
+          <w:lang w:eastAsia="ja-JP"/>
         </w:rPr>
         <w:drawing>
           <wp:inline distT="0" distB="0" distL="0" distR="0" wp14:anchorId="6F75D94D" wp14:editId="171E4B76">
@@ -16348,7 +17528,7 @@
                     </pic:cNvPicPr>
                   </pic:nvPicPr>
                   <pic:blipFill>
-                    <a:blip r:embed="rId17">
+                    <a:blip r:embed="rId18">
                       <a:extLst>
                         <a:ext uri="{28A0092B-C50C-407E-A947-70E740481C1C}">
                           <a14:useLocalDpi xmlns:a14="http://schemas.microsoft.com/office/drawing/2010/main" val="0"/>
@@ -16463,7 +17643,7 @@
           <w:sz w:val="24"/>
           <w:szCs w:val="24"/>
           <w:shd w:val="clear" w:color="auto" w:fill="FFFFFF"/>
-          <w:lang w:eastAsia="pt-BR"/>
+          <w:lang w:eastAsia="ja-JP"/>
         </w:rPr>
         <w:drawing>
           <wp:inline distT="0" distB="0" distL="0" distR="0" wp14:anchorId="0041A219" wp14:editId="70F43D58">
@@ -16483,7 +17663,7 @@
                     </pic:cNvPicPr>
                   </pic:nvPicPr>
                   <pic:blipFill>
-                    <a:blip r:embed="rId18">
+                    <a:blip r:embed="rId19">
                       <a:extLst>
                         <a:ext uri="{28A0092B-C50C-407E-A947-70E740481C1C}">
                           <a14:useLocalDpi xmlns:a14="http://schemas.microsoft.com/office/drawing/2010/main" val="0"/>
@@ -16609,7 +17789,7 @@
           <w:sz w:val="24"/>
           <w:szCs w:val="24"/>
           <w:shd w:val="clear" w:color="auto" w:fill="FFFFFF"/>
-          <w:lang w:eastAsia="pt-BR"/>
+          <w:lang w:eastAsia="ja-JP"/>
         </w:rPr>
         <w:lastRenderedPageBreak/>
         <w:drawing>
@@ -16630,7 +17810,7 @@
                     </pic:cNvPicPr>
                   </pic:nvPicPr>
                   <pic:blipFill>
-                    <a:blip r:embed="rId19">
+                    <a:blip r:embed="rId20">
                       <a:extLst>
                         <a:ext uri="{28A0092B-C50C-407E-A947-70E740481C1C}">
                           <a14:useLocalDpi xmlns:a14="http://schemas.microsoft.com/office/drawing/2010/main" val="0"/>
@@ -16734,7 +17914,7 @@
           <w:sz w:val="24"/>
           <w:szCs w:val="24"/>
           <w:shd w:val="clear" w:color="auto" w:fill="FFFFFF"/>
-          <w:lang w:eastAsia="pt-BR"/>
+          <w:lang w:eastAsia="ja-JP"/>
         </w:rPr>
         <w:drawing>
           <wp:inline distT="0" distB="0" distL="0" distR="0" wp14:anchorId="1946A046" wp14:editId="457F6570">
@@ -16754,7 +17934,7 @@
                     </pic:cNvPicPr>
                   </pic:nvPicPr>
                   <pic:blipFill>
-                    <a:blip r:embed="rId20">
+                    <a:blip r:embed="rId21">
                       <a:extLst>
                         <a:ext uri="{28A0092B-C50C-407E-A947-70E740481C1C}">
                           <a14:useLocalDpi xmlns:a14="http://schemas.microsoft.com/office/drawing/2010/main" val="0"/>
@@ -16869,7 +18049,7 @@
           <w:sz w:val="24"/>
           <w:szCs w:val="24"/>
           <w:shd w:val="clear" w:color="auto" w:fill="FFFFFF"/>
-          <w:lang w:eastAsia="pt-BR"/>
+          <w:lang w:eastAsia="ja-JP"/>
         </w:rPr>
         <w:drawing>
           <wp:inline distT="0" distB="0" distL="0" distR="0" wp14:anchorId="43634285" wp14:editId="51FBB112">
@@ -16889,7 +18069,7 @@
                     </pic:cNvPicPr>
                   </pic:nvPicPr>
                   <pic:blipFill>
-                    <a:blip r:embed="rId21">
+                    <a:blip r:embed="rId22">
                       <a:extLst>
                         <a:ext uri="{28A0092B-C50C-407E-A947-70E740481C1C}">
                           <a14:useLocalDpi xmlns:a14="http://schemas.microsoft.com/office/drawing/2010/main" val="0"/>
@@ -16995,7 +18175,7 @@
           <w:sz w:val="24"/>
           <w:szCs w:val="24"/>
           <w:shd w:val="clear" w:color="auto" w:fill="FFFFFF"/>
-          <w:lang w:eastAsia="pt-BR"/>
+          <w:lang w:eastAsia="ja-JP"/>
         </w:rPr>
         <w:drawing>
           <wp:inline distT="0" distB="0" distL="0" distR="0" wp14:anchorId="3FC4E7B1" wp14:editId="7FF93735">
@@ -17015,7 +18195,7 @@
                     </pic:cNvPicPr>
                   </pic:nvPicPr>
                   <pic:blipFill>
-                    <a:blip r:embed="rId22">
+                    <a:blip r:embed="rId23">
                       <a:extLst>
                         <a:ext uri="{28A0092B-C50C-407E-A947-70E740481C1C}">
                           <a14:useLocalDpi xmlns:a14="http://schemas.microsoft.com/office/drawing/2010/main" val="0"/>
@@ -17143,7 +18323,7 @@
           <w:sz w:val="24"/>
           <w:szCs w:val="24"/>
           <w:shd w:val="clear" w:color="auto" w:fill="FFFFFF"/>
-          <w:lang w:eastAsia="pt-BR"/>
+          <w:lang w:eastAsia="ja-JP"/>
         </w:rPr>
         <w:drawing>
           <wp:inline distT="0" distB="0" distL="0" distR="0" wp14:anchorId="16C7D827" wp14:editId="0BBC193A">
@@ -17163,7 +18343,7 @@
                     </pic:cNvPicPr>
                   </pic:nvPicPr>
                   <pic:blipFill>
-                    <a:blip r:embed="rId23">
+                    <a:blip r:embed="rId24">
                       <a:extLst>
                         <a:ext uri="{28A0092B-C50C-407E-A947-70E740481C1C}">
                           <a14:useLocalDpi xmlns:a14="http://schemas.microsoft.com/office/drawing/2010/main" val="0"/>
@@ -17289,7 +18469,7 @@
           <w:sz w:val="24"/>
           <w:szCs w:val="24"/>
           <w:shd w:val="clear" w:color="auto" w:fill="FFFFFF"/>
-          <w:lang w:eastAsia="pt-BR"/>
+          <w:lang w:eastAsia="ja-JP"/>
         </w:rPr>
         <w:lastRenderedPageBreak/>
         <w:drawing>
@@ -17310,7 +18490,7 @@
                     </pic:cNvPicPr>
                   </pic:nvPicPr>
                   <pic:blipFill>
-                    <a:blip r:embed="rId24">
+                    <a:blip r:embed="rId25">
                       <a:extLst>
                         <a:ext uri="{28A0092B-C50C-407E-A947-70E740481C1C}">
                           <a14:useLocalDpi xmlns:a14="http://schemas.microsoft.com/office/drawing/2010/main" val="0"/>
@@ -17447,7 +18627,7 @@
           <w:sz w:val="24"/>
           <w:szCs w:val="24"/>
           <w:shd w:val="clear" w:color="auto" w:fill="FFFFFF"/>
-          <w:lang w:eastAsia="pt-BR"/>
+          <w:lang w:eastAsia="ja-JP"/>
         </w:rPr>
         <w:drawing>
           <wp:inline distT="0" distB="0" distL="0" distR="0" wp14:anchorId="668B7038" wp14:editId="0E5CF5AE">
@@ -17467,7 +18647,7 @@
                     </pic:cNvPicPr>
                   </pic:nvPicPr>
                   <pic:blipFill>
-                    <a:blip r:embed="rId25">
+                    <a:blip r:embed="rId26">
                       <a:extLst>
                         <a:ext uri="{28A0092B-C50C-407E-A947-70E740481C1C}">
                           <a14:useLocalDpi xmlns:a14="http://schemas.microsoft.com/office/drawing/2010/main" val="0"/>
@@ -17581,7 +18761,7 @@
           <w:sz w:val="24"/>
           <w:szCs w:val="24"/>
           <w:shd w:val="clear" w:color="auto" w:fill="FFFFFF"/>
-          <w:lang w:eastAsia="pt-BR"/>
+          <w:lang w:eastAsia="ja-JP"/>
         </w:rPr>
         <w:drawing>
           <wp:inline distT="0" distB="0" distL="0" distR="0" wp14:anchorId="1F49C5D1" wp14:editId="6C369FD7">
@@ -17601,7 +18781,7 @@
                     </pic:cNvPicPr>
                   </pic:nvPicPr>
                   <pic:blipFill>
-                    <a:blip r:embed="rId26">
+                    <a:blip r:embed="rId27">
                       <a:extLst>
                         <a:ext uri="{28A0092B-C50C-407E-A947-70E740481C1C}">
                           <a14:useLocalDpi xmlns:a14="http://schemas.microsoft.com/office/drawing/2010/main" val="0"/>
@@ -17716,7 +18896,7 @@
           <w:sz w:val="24"/>
           <w:szCs w:val="24"/>
           <w:shd w:val="clear" w:color="auto" w:fill="FFFFFF"/>
-          <w:lang w:eastAsia="pt-BR"/>
+          <w:lang w:eastAsia="ja-JP"/>
         </w:rPr>
         <w:lastRenderedPageBreak/>
         <w:drawing>
@@ -17737,7 +18917,7 @@
                     </pic:cNvPicPr>
                   </pic:nvPicPr>
                   <pic:blipFill>
-                    <a:blip r:embed="rId27">
+                    <a:blip r:embed="rId28">
                       <a:extLst>
                         <a:ext uri="{28A0092B-C50C-407E-A947-70E740481C1C}">
                           <a14:useLocalDpi xmlns:a14="http://schemas.microsoft.com/office/drawing/2010/main" val="0"/>
@@ -17842,7 +19022,7 @@
           <w:sz w:val="24"/>
           <w:szCs w:val="24"/>
           <w:shd w:val="clear" w:color="auto" w:fill="FFFFFF"/>
-          <w:lang w:eastAsia="pt-BR"/>
+          <w:lang w:eastAsia="ja-JP"/>
         </w:rPr>
         <w:drawing>
           <wp:inline distT="0" distB="0" distL="0" distR="0" wp14:anchorId="03331D2A" wp14:editId="5AF28A48">
@@ -17862,7 +19042,7 @@
                     </pic:cNvPicPr>
                   </pic:nvPicPr>
                   <pic:blipFill>
-                    <a:blip r:embed="rId28">
+                    <a:blip r:embed="rId29">
                       <a:extLst>
                         <a:ext uri="{28A0092B-C50C-407E-A947-70E740481C1C}">
                           <a14:useLocalDpi xmlns:a14="http://schemas.microsoft.com/office/drawing/2010/main" val="0"/>
@@ -17959,7 +19139,7 @@
           <w:sz w:val="24"/>
           <w:szCs w:val="24"/>
           <w:shd w:val="clear" w:color="auto" w:fill="FFFFFF"/>
-          <w:lang w:eastAsia="pt-BR"/>
+          <w:lang w:eastAsia="ja-JP"/>
         </w:rPr>
         <w:lastRenderedPageBreak/>
         <w:drawing>
@@ -17980,7 +19160,7 @@
                     </pic:cNvPicPr>
                   </pic:nvPicPr>
                   <pic:blipFill>
-                    <a:blip r:embed="rId29">
+                    <a:blip r:embed="rId30">
                       <a:extLst>
                         <a:ext uri="{28A0092B-C50C-407E-A947-70E740481C1C}">
                           <a14:useLocalDpi xmlns:a14="http://schemas.microsoft.com/office/drawing/2010/main" val="0"/>
@@ -18061,7 +19241,7 @@
           <w:sz w:val="24"/>
           <w:szCs w:val="24"/>
           <w:shd w:val="clear" w:color="auto" w:fill="FFFFFF"/>
-          <w:lang w:eastAsia="pt-BR"/>
+          <w:lang w:eastAsia="ja-JP"/>
         </w:rPr>
         <w:drawing>
           <wp:inline distT="0" distB="0" distL="0" distR="0" wp14:anchorId="3A7DE177" wp14:editId="0A3F5A2A">
@@ -18081,7 +19261,7 @@
                     </pic:cNvPicPr>
                   </pic:nvPicPr>
                   <pic:blipFill>
-                    <a:blip r:embed="rId30">
+                    <a:blip r:embed="rId31">
                       <a:extLst>
                         <a:ext uri="{28A0092B-C50C-407E-A947-70E740481C1C}">
                           <a14:useLocalDpi xmlns:a14="http://schemas.microsoft.com/office/drawing/2010/main" val="0"/>
@@ -18174,7 +19354,7 @@
           <w:sz w:val="24"/>
           <w:szCs w:val="24"/>
           <w:shd w:val="clear" w:color="auto" w:fill="FFFFFF"/>
-          <w:lang w:eastAsia="pt-BR"/>
+          <w:lang w:eastAsia="ja-JP"/>
         </w:rPr>
         <w:drawing>
           <wp:inline distT="0" distB="0" distL="0" distR="0" wp14:anchorId="3B72BF1F" wp14:editId="3C1AD524">
@@ -18194,7 +19374,7 @@
                     </pic:cNvPicPr>
                   </pic:nvPicPr>
                   <pic:blipFill>
-                    <a:blip r:embed="rId31">
+                    <a:blip r:embed="rId32">
                       <a:extLst>
                         <a:ext uri="{28A0092B-C50C-407E-A947-70E740481C1C}">
                           <a14:useLocalDpi xmlns:a14="http://schemas.microsoft.com/office/drawing/2010/main" val="0"/>
@@ -18275,7 +19455,7 @@
           <w:color w:val="000000"/>
           <w:sz w:val="24"/>
           <w:szCs w:val="24"/>
-          <w:lang w:eastAsia="pt-BR"/>
+          <w:lang w:eastAsia="ja-JP"/>
         </w:rPr>
         <w:drawing>
           <wp:inline distT="0" distB="0" distL="0" distR="0" wp14:anchorId="6C6F877D" wp14:editId="0DADB635">
@@ -18295,7 +19475,7 @@
                     </pic:cNvPicPr>
                   </pic:nvPicPr>
                   <pic:blipFill>
-                    <a:blip r:embed="rId32">
+                    <a:blip r:embed="rId33">
                       <a:extLst>
                         <a:ext uri="{28A0092B-C50C-407E-A947-70E740481C1C}">
                           <a14:useLocalDpi xmlns:a14="http://schemas.microsoft.com/office/drawing/2010/main" val="0"/>
@@ -18865,7 +20045,7 @@
                 <w:sz w:val="24"/>
                 <w:szCs w:val="24"/>
                 <w:shd w:val="clear" w:color="auto" w:fill="FFFFFF"/>
-                <w:lang w:eastAsia="pt-BR"/>
+                <w:lang w:eastAsia="ja-JP"/>
               </w:rPr>
               <w:drawing>
                 <wp:inline distT="0" distB="0" distL="0" distR="0" wp14:anchorId="5C33C307" wp14:editId="48CDD117">
@@ -18885,7 +20065,7 @@
                           </pic:cNvPicPr>
                         </pic:nvPicPr>
                         <pic:blipFill>
-                          <a:blip r:embed="rId28">
+                          <a:blip r:embed="rId29">
                             <a:extLst>
                               <a:ext uri="{28A0092B-C50C-407E-A947-70E740481C1C}">
                                 <a14:useLocalDpi xmlns:a14="http://schemas.microsoft.com/office/drawing/2010/main" val="0"/>
@@ -18972,8 +20152,8 @@
       </w:pPr>
     </w:p>
     <w:sectPr>
-      <w:headerReference w:type="default" r:id="rId33"/>
-      <w:footerReference w:type="default" r:id="rId34"/>
+      <w:headerReference w:type="default" r:id="rId34"/>
+      <w:footerReference w:type="default" r:id="rId35"/>
       <w:footnotePr>
         <w:pos w:val="beneathText"/>
       </w:footnotePr>
@@ -18988,7 +20168,7 @@
 </file>
 
 <file path=word/comments.xml><?xml version="1.0" encoding="utf-8"?>
-<w:comments xmlns:wpc="http://schemas.microsoft.com/office/word/2010/wordprocessingCanvas" xmlns:cx="http://schemas.microsoft.com/office/drawing/2014/chartex" xmlns:mc="http://schemas.openxmlformats.org/markup-compatibility/2006" xmlns:o="urn:schemas-microsoft-com:office:office" xmlns:r="http://schemas.openxmlformats.org/officeDocument/2006/relationships" xmlns:m="http://schemas.openxmlformats.org/officeDocument/2006/math" xmlns:v="urn:schemas-microsoft-com:vml" xmlns:wp14="http://schemas.microsoft.com/office/word/2010/wordprocessingDrawing" xmlns:wp="http://schemas.openxmlformats.org/drawingml/2006/wordprocessingDrawing" xmlns:w10="urn:schemas-microsoft-com:office:word" xmlns:w="http://schemas.openxmlformats.org/wordprocessingml/2006/main" xmlns:w14="http://schemas.microsoft.com/office/word/2010/wordml" xmlns:w15="http://schemas.microsoft.com/office/word/2012/wordml" xmlns:w16se="http://schemas.microsoft.com/office/word/2015/wordml/symex" xmlns:wpg="http://schemas.microsoft.com/office/word/2010/wordprocessingGroup" xmlns:wpi="http://schemas.microsoft.com/office/word/2010/wordprocessingInk" xmlns:wne="http://schemas.microsoft.com/office/word/2006/wordml" xmlns:wps="http://schemas.microsoft.com/office/word/2010/wordprocessingShape" mc:Ignorable="w14 w15 w16se wp14">
+<w:comments xmlns:wpc="http://schemas.microsoft.com/office/word/2010/wordprocessingCanvas" xmlns:cx="http://schemas.microsoft.com/office/drawing/2014/chartex" xmlns:cx1="http://schemas.microsoft.com/office/drawing/2015/9/8/chartex" xmlns:mc="http://schemas.openxmlformats.org/markup-compatibility/2006" xmlns:o="urn:schemas-microsoft-com:office:office" xmlns:r="http://schemas.openxmlformats.org/officeDocument/2006/relationships" xmlns:m="http://schemas.openxmlformats.org/officeDocument/2006/math" xmlns:v="urn:schemas-microsoft-com:vml" xmlns:wp14="http://schemas.microsoft.com/office/word/2010/wordprocessingDrawing" xmlns:wp="http://schemas.openxmlformats.org/drawingml/2006/wordprocessingDrawing" xmlns:w10="urn:schemas-microsoft-com:office:word" xmlns:w="http://schemas.openxmlformats.org/wordprocessingml/2006/main" xmlns:w14="http://schemas.microsoft.com/office/word/2010/wordml" xmlns:w15="http://schemas.microsoft.com/office/word/2012/wordml" xmlns:w16se="http://schemas.microsoft.com/office/word/2015/wordml/symex" xmlns:wpg="http://schemas.microsoft.com/office/word/2010/wordprocessingGroup" xmlns:wpi="http://schemas.microsoft.com/office/word/2010/wordprocessingInk" xmlns:wne="http://schemas.microsoft.com/office/word/2006/wordml" xmlns:wps="http://schemas.microsoft.com/office/word/2010/wordprocessingShape" mc:Ignorable="w14 w15 w16se wp14">
   <w:comment w:id="6" w:author="Andre Pimenta" w:date="2017-08-27T22:22:00Z" w:initials="AP">
     <w:p>
       <w:pPr>
@@ -19208,7 +20388,10 @@
         <w:annotationRef/>
       </w:r>
       <w:r>
-        <w:t>Precisa colocar aspas? Por causa de ter sido copiado da mesma forma que foi respondido</w:t>
+        <w:t xml:space="preserve">Precisa </w:t>
+      </w:r>
+      <w:r>
+        <w:t>colocar aspas? Por causa de ter sido copiado da mesma forma que foi respondido</w:t>
       </w:r>
     </w:p>
   </w:comment>
@@ -19224,7 +20407,10 @@
         <w:annotationRef/>
       </w:r>
       <w:r>
-        <w:t>Esse parágrafo está sem pé nem cabeça com o parágrafo anterior.</w:t>
+        <w:t xml:space="preserve">Esse </w:t>
+      </w:r>
+      <w:r>
+        <w:t>parágrafo está sem pé nem cabeça com o parágrafo anterior.</w:t>
       </w:r>
     </w:p>
     <w:p>
@@ -19262,7 +20448,10 @@
         <w:annotationRef/>
       </w:r>
       <w:r>
-        <w:t>A análise de ambiente está muito fraca.</w:t>
+        <w:t xml:space="preserve">A </w:t>
+      </w:r>
+      <w:r>
+        <w:t>análise de ambiente está muito fraca.</w:t>
       </w:r>
     </w:p>
     <w:p>
@@ -19348,7 +20537,7 @@
       </w:r>
     </w:p>
   </w:comment>
-  <w:comment w:id="48" w:author="Andre Pimenta" w:date="2017-08-27T22:47:00Z" w:initials="AP">
+  <w:comment w:id="49" w:author="Andre Pimenta" w:date="2017-08-27T22:47:00Z" w:initials="AP">
     <w:p>
       <w:pPr>
         <w:pStyle w:val="CommentText"/>
@@ -19372,7 +20561,7 @@
       </w:r>
     </w:p>
   </w:comment>
-  <w:comment w:id="49" w:author="Andre Pimenta" w:date="2017-08-27T22:45:00Z" w:initials="AP">
+  <w:comment w:id="50" w:author="Andre Pimenta" w:date="2017-08-27T22:45:00Z" w:initials="AP">
     <w:p>
       <w:pPr>
         <w:pStyle w:val="CommentText"/>
@@ -19384,11 +20573,14 @@
         <w:annotationRef/>
       </w:r>
       <w:r>
-        <w:t>Essa história como é grande, normalmente classificamos ela como Épico</w:t>
+        <w:t xml:space="preserve">Essa </w:t>
+      </w:r>
+      <w:r>
+        <w:t>história como é grande, normalmente classificamos ela como Épico</w:t>
       </w:r>
     </w:p>
   </w:comment>
-  <w:comment w:id="50" w:author="Marcelo Rivera da Silva" w:date="2017-09-04T22:46:00Z" w:initials="MRdS">
+  <w:comment w:id="51" w:author="Marcelo Rivera da Silva" w:date="2017-09-04T22:46:00Z" w:initials="MRdS">
     <w:p>
       <w:pPr>
         <w:pStyle w:val="CommentText"/>
@@ -19401,38 +20593,6 @@
       </w:r>
       <w:r>
         <w:t>Feito</w:t>
-      </w:r>
-    </w:p>
-  </w:comment>
-  <w:comment w:id="67" w:author="Andre Pimenta" w:date="2017-08-27T22:46:00Z" w:initials="AP">
-    <w:p>
-      <w:pPr>
-        <w:pStyle w:val="CommentText"/>
-      </w:pPr>
-      <w:r>
-        <w:rPr>
-          <w:rStyle w:val="CommentReference"/>
-        </w:rPr>
-        <w:annotationRef/>
-      </w:r>
-      <w:r>
-        <w:t>Anexos é para materiais citados, mas NÃO PRODUZIDOS por vocês.</w:t>
-      </w:r>
-    </w:p>
-    <w:p>
-      <w:pPr>
-        <w:pStyle w:val="CommentText"/>
-      </w:pPr>
-      <w:r>
-        <w:t>Materiais produzidos por vocês devem estar nos Apêndices.</w:t>
-      </w:r>
-    </w:p>
-    <w:p>
-      <w:pPr>
-        <w:pStyle w:val="CommentText"/>
-      </w:pPr>
-      <w:r>
-        <w:t>Apenas mudem esse capítulo para o Apêndice.</w:t>
       </w:r>
     </w:p>
   </w:comment>
@@ -19440,7 +20600,7 @@
 </file>
 
 <file path=word/commentsExtended.xml><?xml version="1.0" encoding="utf-8"?>
-<w15:commentsEx xmlns:wpc="http://schemas.microsoft.com/office/word/2010/wordprocessingCanvas" xmlns:cx="http://schemas.microsoft.com/office/drawing/2014/chartex" xmlns:mc="http://schemas.openxmlformats.org/markup-compatibility/2006" xmlns:o="urn:schemas-microsoft-com:office:office" xmlns:r="http://schemas.openxmlformats.org/officeDocument/2006/relationships" xmlns:m="http://schemas.openxmlformats.org/officeDocument/2006/math" xmlns:v="urn:schemas-microsoft-com:vml" xmlns:wp14="http://schemas.microsoft.com/office/word/2010/wordprocessingDrawing" xmlns:wp="http://schemas.openxmlformats.org/drawingml/2006/wordprocessingDrawing" xmlns:w10="urn:schemas-microsoft-com:office:word" xmlns:w="http://schemas.openxmlformats.org/wordprocessingml/2006/main" xmlns:w14="http://schemas.microsoft.com/office/word/2010/wordml" xmlns:w15="http://schemas.microsoft.com/office/word/2012/wordml" xmlns:w16se="http://schemas.microsoft.com/office/word/2015/wordml/symex" xmlns:wpg="http://schemas.microsoft.com/office/word/2010/wordprocessingGroup" xmlns:wpi="http://schemas.microsoft.com/office/word/2010/wordprocessingInk" xmlns:wne="http://schemas.microsoft.com/office/word/2006/wordml" xmlns:wps="http://schemas.microsoft.com/office/word/2010/wordprocessingShape" mc:Ignorable="w14 w15 w16se wp14">
+<w15:commentsEx xmlns:wpc="http://schemas.microsoft.com/office/word/2010/wordprocessingCanvas" xmlns:cx="http://schemas.microsoft.com/office/drawing/2014/chartex" xmlns:cx1="http://schemas.microsoft.com/office/drawing/2015/9/8/chartex" xmlns:mc="http://schemas.openxmlformats.org/markup-compatibility/2006" xmlns:o="urn:schemas-microsoft-com:office:office" xmlns:r="http://schemas.openxmlformats.org/officeDocument/2006/relationships" xmlns:m="http://schemas.openxmlformats.org/officeDocument/2006/math" xmlns:v="urn:schemas-microsoft-com:vml" xmlns:wp14="http://schemas.microsoft.com/office/word/2010/wordprocessingDrawing" xmlns:wp="http://schemas.openxmlformats.org/drawingml/2006/wordprocessingDrawing" xmlns:w10="urn:schemas-microsoft-com:office:word" xmlns:w="http://schemas.openxmlformats.org/wordprocessingml/2006/main" xmlns:w14="http://schemas.microsoft.com/office/word/2010/wordml" xmlns:w15="http://schemas.microsoft.com/office/word/2012/wordml" xmlns:w16se="http://schemas.microsoft.com/office/word/2015/wordml/symex" xmlns:wpg="http://schemas.microsoft.com/office/word/2010/wordprocessingGroup" xmlns:wpi="http://schemas.microsoft.com/office/word/2010/wordprocessingInk" xmlns:wne="http://schemas.microsoft.com/office/word/2006/wordml" xmlns:wps="http://schemas.microsoft.com/office/word/2010/wordprocessingShape" mc:Ignorable="w14 w15 w16se wp14">
   <w15:commentEx w15:paraId="2FB20868" w15:done="0"/>
   <w15:commentEx w15:paraId="7CE95A11" w15:paraIdParent="2FB20868" w15:done="0"/>
   <w15:commentEx w15:paraId="5CB9020E" w15:done="0"/>
@@ -19459,12 +20619,11 @@
   <w15:commentEx w15:paraId="6C9A21AE" w15:done="0"/>
   <w15:commentEx w15:paraId="2250A7F7" w15:done="0"/>
   <w15:commentEx w15:paraId="4CB2E1B6" w15:paraIdParent="2250A7F7" w15:done="0"/>
-  <w15:commentEx w15:paraId="46DB5DA1" w15:done="0"/>
 </w15:commentsEx>
 </file>
 
 <file path=word/endnotes.xml><?xml version="1.0" encoding="utf-8"?>
-<w:endnotes xmlns:wpc="http://schemas.microsoft.com/office/word/2010/wordprocessingCanvas" xmlns:cx="http://schemas.microsoft.com/office/drawing/2014/chartex" xmlns:mc="http://schemas.openxmlformats.org/markup-compatibility/2006" xmlns:o="urn:schemas-microsoft-com:office:office" xmlns:r="http://schemas.openxmlformats.org/officeDocument/2006/relationships" xmlns:m="http://schemas.openxmlformats.org/officeDocument/2006/math" xmlns:v="urn:schemas-microsoft-com:vml" xmlns:wp14="http://schemas.microsoft.com/office/word/2010/wordprocessingDrawing" xmlns:wp="http://schemas.openxmlformats.org/drawingml/2006/wordprocessingDrawing" xmlns:w10="urn:schemas-microsoft-com:office:word" xmlns:w="http://schemas.openxmlformats.org/wordprocessingml/2006/main" xmlns:w14="http://schemas.microsoft.com/office/word/2010/wordml" xmlns:w15="http://schemas.microsoft.com/office/word/2012/wordml" xmlns:w16se="http://schemas.microsoft.com/office/word/2015/wordml/symex" xmlns:wpg="http://schemas.microsoft.com/office/word/2010/wordprocessingGroup" xmlns:wpi="http://schemas.microsoft.com/office/word/2010/wordprocessingInk" xmlns:wne="http://schemas.microsoft.com/office/word/2006/wordml" xmlns:wps="http://schemas.microsoft.com/office/word/2010/wordprocessingShape" mc:Ignorable="w14 w15 w16se wp14">
+<w:endnotes xmlns:wpc="http://schemas.microsoft.com/office/word/2010/wordprocessingCanvas" xmlns:cx="http://schemas.microsoft.com/office/drawing/2014/chartex" xmlns:cx1="http://schemas.microsoft.com/office/drawing/2015/9/8/chartex" xmlns:mc="http://schemas.openxmlformats.org/markup-compatibility/2006" xmlns:o="urn:schemas-microsoft-com:office:office" xmlns:r="http://schemas.openxmlformats.org/officeDocument/2006/relationships" xmlns:m="http://schemas.openxmlformats.org/officeDocument/2006/math" xmlns:v="urn:schemas-microsoft-com:vml" xmlns:wp14="http://schemas.microsoft.com/office/word/2010/wordprocessingDrawing" xmlns:wp="http://schemas.openxmlformats.org/drawingml/2006/wordprocessingDrawing" xmlns:w10="urn:schemas-microsoft-com:office:word" xmlns:w="http://schemas.openxmlformats.org/wordprocessingml/2006/main" xmlns:w14="http://schemas.microsoft.com/office/word/2010/wordml" xmlns:w15="http://schemas.microsoft.com/office/word/2012/wordml" xmlns:w16se="http://schemas.microsoft.com/office/word/2015/wordml/symex" xmlns:wpg="http://schemas.microsoft.com/office/word/2010/wordprocessingGroup" xmlns:wpi="http://schemas.microsoft.com/office/word/2010/wordprocessingInk" xmlns:wne="http://schemas.microsoft.com/office/word/2006/wordml" xmlns:wps="http://schemas.microsoft.com/office/word/2010/wordprocessingShape" mc:Ignorable="w14 w15 w16se wp14">
   <w:endnote w:type="separator" w:id="-1">
     <w:p>
       <w:pPr>
@@ -19489,7 +20648,7 @@
 </file>
 
 <file path=word/footer1.xml><?xml version="1.0" encoding="utf-8"?>
-<w:ftr xmlns:wpc="http://schemas.microsoft.com/office/word/2010/wordprocessingCanvas" xmlns:cx="http://schemas.microsoft.com/office/drawing/2014/chartex" xmlns:mc="http://schemas.openxmlformats.org/markup-compatibility/2006" xmlns:o="urn:schemas-microsoft-com:office:office" xmlns:r="http://schemas.openxmlformats.org/officeDocument/2006/relationships" xmlns:m="http://schemas.openxmlformats.org/officeDocument/2006/math" xmlns:v="urn:schemas-microsoft-com:vml" xmlns:wp14="http://schemas.microsoft.com/office/word/2010/wordprocessingDrawing" xmlns:wp="http://schemas.openxmlformats.org/drawingml/2006/wordprocessingDrawing" xmlns:w10="urn:schemas-microsoft-com:office:word" xmlns:w="http://schemas.openxmlformats.org/wordprocessingml/2006/main" xmlns:w14="http://schemas.microsoft.com/office/word/2010/wordml" xmlns:w15="http://schemas.microsoft.com/office/word/2012/wordml" xmlns:w16se="http://schemas.microsoft.com/office/word/2015/wordml/symex" xmlns:wpg="http://schemas.microsoft.com/office/word/2010/wordprocessingGroup" xmlns:wpi="http://schemas.microsoft.com/office/word/2010/wordprocessingInk" xmlns:wne="http://schemas.microsoft.com/office/word/2006/wordml" xmlns:wps="http://schemas.microsoft.com/office/word/2010/wordprocessingShape" mc:Ignorable="w14 w15 w16se wp14">
+<w:ftr xmlns:wpc="http://schemas.microsoft.com/office/word/2010/wordprocessingCanvas" xmlns:cx="http://schemas.microsoft.com/office/drawing/2014/chartex" xmlns:cx1="http://schemas.microsoft.com/office/drawing/2015/9/8/chartex" xmlns:mc="http://schemas.openxmlformats.org/markup-compatibility/2006" xmlns:o="urn:schemas-microsoft-com:office:office" xmlns:r="http://schemas.openxmlformats.org/officeDocument/2006/relationships" xmlns:m="http://schemas.openxmlformats.org/officeDocument/2006/math" xmlns:v="urn:schemas-microsoft-com:vml" xmlns:wp14="http://schemas.microsoft.com/office/word/2010/wordprocessingDrawing" xmlns:wp="http://schemas.openxmlformats.org/drawingml/2006/wordprocessingDrawing" xmlns:w10="urn:schemas-microsoft-com:office:word" xmlns:w="http://schemas.openxmlformats.org/wordprocessingml/2006/main" xmlns:w14="http://schemas.microsoft.com/office/word/2010/wordml" xmlns:w15="http://schemas.microsoft.com/office/word/2012/wordml" xmlns:w16se="http://schemas.microsoft.com/office/word/2015/wordml/symex" xmlns:wpg="http://schemas.microsoft.com/office/word/2010/wordprocessingGroup" xmlns:wpi="http://schemas.microsoft.com/office/word/2010/wordprocessingInk" xmlns:wne="http://schemas.microsoft.com/office/word/2006/wordml" xmlns:wps="http://schemas.microsoft.com/office/word/2010/wordprocessingShape" mc:Ignorable="w14 w15 w16se wp14">
   <w:p>
     <w:pPr>
       <w:pStyle w:val="Footer"/>
@@ -19499,7 +20658,7 @@
 </file>
 
 <file path=word/footnotes.xml><?xml version="1.0" encoding="utf-8"?>
-<w:footnotes xmlns:wpc="http://schemas.microsoft.com/office/word/2010/wordprocessingCanvas" xmlns:cx="http://schemas.microsoft.com/office/drawing/2014/chartex" xmlns:mc="http://schemas.openxmlformats.org/markup-compatibility/2006" xmlns:o="urn:schemas-microsoft-com:office:office" xmlns:r="http://schemas.openxmlformats.org/officeDocument/2006/relationships" xmlns:m="http://schemas.openxmlformats.org/officeDocument/2006/math" xmlns:v="urn:schemas-microsoft-com:vml" xmlns:wp14="http://schemas.microsoft.com/office/word/2010/wordprocessingDrawing" xmlns:wp="http://schemas.openxmlformats.org/drawingml/2006/wordprocessingDrawing" xmlns:w10="urn:schemas-microsoft-com:office:word" xmlns:w="http://schemas.openxmlformats.org/wordprocessingml/2006/main" xmlns:w14="http://schemas.microsoft.com/office/word/2010/wordml" xmlns:w15="http://schemas.microsoft.com/office/word/2012/wordml" xmlns:w16se="http://schemas.microsoft.com/office/word/2015/wordml/symex" xmlns:wpg="http://schemas.microsoft.com/office/word/2010/wordprocessingGroup" xmlns:wpi="http://schemas.microsoft.com/office/word/2010/wordprocessingInk" xmlns:wne="http://schemas.microsoft.com/office/word/2006/wordml" xmlns:wps="http://schemas.microsoft.com/office/word/2010/wordprocessingShape" mc:Ignorable="w14 w15 w16se wp14">
+<w:footnotes xmlns:wpc="http://schemas.microsoft.com/office/word/2010/wordprocessingCanvas" xmlns:cx="http://schemas.microsoft.com/office/drawing/2014/chartex" xmlns:cx1="http://schemas.microsoft.com/office/drawing/2015/9/8/chartex" xmlns:mc="http://schemas.openxmlformats.org/markup-compatibility/2006" xmlns:o="urn:schemas-microsoft-com:office:office" xmlns:r="http://schemas.openxmlformats.org/officeDocument/2006/relationships" xmlns:m="http://schemas.openxmlformats.org/officeDocument/2006/math" xmlns:v="urn:schemas-microsoft-com:vml" xmlns:wp14="http://schemas.microsoft.com/office/word/2010/wordprocessingDrawing" xmlns:wp="http://schemas.openxmlformats.org/drawingml/2006/wordprocessingDrawing" xmlns:w10="urn:schemas-microsoft-com:office:word" xmlns:w="http://schemas.openxmlformats.org/wordprocessingml/2006/main" xmlns:w14="http://schemas.microsoft.com/office/word/2010/wordml" xmlns:w15="http://schemas.microsoft.com/office/word/2012/wordml" xmlns:w16se="http://schemas.microsoft.com/office/word/2015/wordml/symex" xmlns:wpg="http://schemas.microsoft.com/office/word/2010/wordprocessingGroup" xmlns:wpi="http://schemas.microsoft.com/office/word/2010/wordprocessingInk" xmlns:wne="http://schemas.microsoft.com/office/word/2006/wordml" xmlns:wps="http://schemas.microsoft.com/office/word/2010/wordprocessingShape" mc:Ignorable="w14 w15 w16se wp14">
   <w:footnote w:type="separator" w:id="-1">
     <w:p>
       <w:pPr>
@@ -19524,7 +20683,7 @@
 </file>
 
 <file path=word/header1.xml><?xml version="1.0" encoding="utf-8"?>
-<w:hdr xmlns:wpc="http://schemas.microsoft.com/office/word/2010/wordprocessingCanvas" xmlns:cx="http://schemas.microsoft.com/office/drawing/2014/chartex" xmlns:mc="http://schemas.openxmlformats.org/markup-compatibility/2006" xmlns:o="urn:schemas-microsoft-com:office:office" xmlns:r="http://schemas.openxmlformats.org/officeDocument/2006/relationships" xmlns:m="http://schemas.openxmlformats.org/officeDocument/2006/math" xmlns:v="urn:schemas-microsoft-com:vml" xmlns:wp14="http://schemas.microsoft.com/office/word/2010/wordprocessingDrawing" xmlns:wp="http://schemas.openxmlformats.org/drawingml/2006/wordprocessingDrawing" xmlns:w10="urn:schemas-microsoft-com:office:word" xmlns:w="http://schemas.openxmlformats.org/wordprocessingml/2006/main" xmlns:w14="http://schemas.microsoft.com/office/word/2010/wordml" xmlns:w15="http://schemas.microsoft.com/office/word/2012/wordml" xmlns:w16se="http://schemas.microsoft.com/office/word/2015/wordml/symex" xmlns:wpg="http://schemas.microsoft.com/office/word/2010/wordprocessingGroup" xmlns:wpi="http://schemas.microsoft.com/office/word/2010/wordprocessingInk" xmlns:wne="http://schemas.microsoft.com/office/word/2006/wordml" xmlns:wps="http://schemas.microsoft.com/office/word/2010/wordprocessingShape" mc:Ignorable="w14 w15 w16se wp14">
+<w:hdr xmlns:wpc="http://schemas.microsoft.com/office/word/2010/wordprocessingCanvas" xmlns:cx="http://schemas.microsoft.com/office/drawing/2014/chartex" xmlns:cx1="http://schemas.microsoft.com/office/drawing/2015/9/8/chartex" xmlns:mc="http://schemas.openxmlformats.org/markup-compatibility/2006" xmlns:o="urn:schemas-microsoft-com:office:office" xmlns:r="http://schemas.openxmlformats.org/officeDocument/2006/relationships" xmlns:m="http://schemas.openxmlformats.org/officeDocument/2006/math" xmlns:v="urn:schemas-microsoft-com:vml" xmlns:wp14="http://schemas.microsoft.com/office/word/2010/wordprocessingDrawing" xmlns:wp="http://schemas.openxmlformats.org/drawingml/2006/wordprocessingDrawing" xmlns:w10="urn:schemas-microsoft-com:office:word" xmlns:w="http://schemas.openxmlformats.org/wordprocessingml/2006/main" xmlns:w14="http://schemas.microsoft.com/office/word/2010/wordml" xmlns:w15="http://schemas.microsoft.com/office/word/2012/wordml" xmlns:w16se="http://schemas.microsoft.com/office/word/2015/wordml/symex" xmlns:wpg="http://schemas.microsoft.com/office/word/2010/wordprocessingGroup" xmlns:wpi="http://schemas.microsoft.com/office/word/2010/wordprocessingInk" xmlns:wne="http://schemas.microsoft.com/office/word/2006/wordml" xmlns:wps="http://schemas.microsoft.com/office/word/2010/wordprocessingShape" mc:Ignorable="w14 w15 w16se wp14">
   <w:p>
     <w:pPr>
       <w:pStyle w:val="Header"/>
@@ -19540,7 +20699,7 @@
 </file>
 
 <file path=word/header2.xml><?xml version="1.0" encoding="utf-8"?>
-<w:hdr xmlns:wpc="http://schemas.microsoft.com/office/word/2010/wordprocessingCanvas" xmlns:cx="http://schemas.microsoft.com/office/drawing/2014/chartex" xmlns:mc="http://schemas.openxmlformats.org/markup-compatibility/2006" xmlns:o="urn:schemas-microsoft-com:office:office" xmlns:r="http://schemas.openxmlformats.org/officeDocument/2006/relationships" xmlns:m="http://schemas.openxmlformats.org/officeDocument/2006/math" xmlns:v="urn:schemas-microsoft-com:vml" xmlns:wp14="http://schemas.microsoft.com/office/word/2010/wordprocessingDrawing" xmlns:wp="http://schemas.openxmlformats.org/drawingml/2006/wordprocessingDrawing" xmlns:w10="urn:schemas-microsoft-com:office:word" xmlns:w="http://schemas.openxmlformats.org/wordprocessingml/2006/main" xmlns:w14="http://schemas.microsoft.com/office/word/2010/wordml" xmlns:w15="http://schemas.microsoft.com/office/word/2012/wordml" xmlns:w16se="http://schemas.microsoft.com/office/word/2015/wordml/symex" xmlns:wpg="http://schemas.microsoft.com/office/word/2010/wordprocessingGroup" xmlns:wpi="http://schemas.microsoft.com/office/word/2010/wordprocessingInk" xmlns:wne="http://schemas.microsoft.com/office/word/2006/wordml" xmlns:wps="http://schemas.microsoft.com/office/word/2010/wordprocessingShape" mc:Ignorable="w14 w15 w16se wp14">
+<w:hdr xmlns:wpc="http://schemas.microsoft.com/office/word/2010/wordprocessingCanvas" xmlns:cx="http://schemas.microsoft.com/office/drawing/2014/chartex" xmlns:cx1="http://schemas.microsoft.com/office/drawing/2015/9/8/chartex" xmlns:mc="http://schemas.openxmlformats.org/markup-compatibility/2006" xmlns:o="urn:schemas-microsoft-com:office:office" xmlns:r="http://schemas.openxmlformats.org/officeDocument/2006/relationships" xmlns:m="http://schemas.openxmlformats.org/officeDocument/2006/math" xmlns:v="urn:schemas-microsoft-com:vml" xmlns:wp14="http://schemas.microsoft.com/office/word/2010/wordprocessingDrawing" xmlns:wp="http://schemas.openxmlformats.org/drawingml/2006/wordprocessingDrawing" xmlns:w10="urn:schemas-microsoft-com:office:word" xmlns:w="http://schemas.openxmlformats.org/wordprocessingml/2006/main" xmlns:w14="http://schemas.microsoft.com/office/word/2010/wordml" xmlns:w15="http://schemas.microsoft.com/office/word/2012/wordml" xmlns:w16se="http://schemas.microsoft.com/office/word/2015/wordml/symex" xmlns:wpg="http://schemas.microsoft.com/office/word/2010/wordprocessingGroup" xmlns:wpi="http://schemas.microsoft.com/office/word/2010/wordprocessingInk" xmlns:wne="http://schemas.microsoft.com/office/word/2006/wordml" xmlns:wps="http://schemas.microsoft.com/office/word/2010/wordprocessingShape" mc:Ignorable="w14 w15 w16se wp14">
   <w:p>
     <w:pPr>
       <w:pStyle w:val="Header"/>
@@ -19551,7 +20710,7 @@
 </file>
 
 <file path=word/header3.xml><?xml version="1.0" encoding="utf-8"?>
-<w:hdr xmlns:wpc="http://schemas.microsoft.com/office/word/2010/wordprocessingCanvas" xmlns:cx="http://schemas.microsoft.com/office/drawing/2014/chartex" xmlns:mc="http://schemas.openxmlformats.org/markup-compatibility/2006" xmlns:o="urn:schemas-microsoft-com:office:office" xmlns:r="http://schemas.openxmlformats.org/officeDocument/2006/relationships" xmlns:m="http://schemas.openxmlformats.org/officeDocument/2006/math" xmlns:v="urn:schemas-microsoft-com:vml" xmlns:wp14="http://schemas.microsoft.com/office/word/2010/wordprocessingDrawing" xmlns:wp="http://schemas.openxmlformats.org/drawingml/2006/wordprocessingDrawing" xmlns:w10="urn:schemas-microsoft-com:office:word" xmlns:w="http://schemas.openxmlformats.org/wordprocessingml/2006/main" xmlns:w14="http://schemas.microsoft.com/office/word/2010/wordml" xmlns:w15="http://schemas.microsoft.com/office/word/2012/wordml" xmlns:w16se="http://schemas.microsoft.com/office/word/2015/wordml/symex" xmlns:wpg="http://schemas.microsoft.com/office/word/2010/wordprocessingGroup" xmlns:wpi="http://schemas.microsoft.com/office/word/2010/wordprocessingInk" xmlns:wne="http://schemas.microsoft.com/office/word/2006/wordml" xmlns:wps="http://schemas.microsoft.com/office/word/2010/wordprocessingShape" mc:Ignorable="w14 w15 w16se wp14">
+<w:hdr xmlns:wpc="http://schemas.microsoft.com/office/word/2010/wordprocessingCanvas" xmlns:cx="http://schemas.microsoft.com/office/drawing/2014/chartex" xmlns:cx1="http://schemas.microsoft.com/office/drawing/2015/9/8/chartex" xmlns:mc="http://schemas.openxmlformats.org/markup-compatibility/2006" xmlns:o="urn:schemas-microsoft-com:office:office" xmlns:r="http://schemas.openxmlformats.org/officeDocument/2006/relationships" xmlns:m="http://schemas.openxmlformats.org/officeDocument/2006/math" xmlns:v="urn:schemas-microsoft-com:vml" xmlns:wp14="http://schemas.microsoft.com/office/word/2010/wordprocessingDrawing" xmlns:wp="http://schemas.openxmlformats.org/drawingml/2006/wordprocessingDrawing" xmlns:w10="urn:schemas-microsoft-com:office:word" xmlns:w="http://schemas.openxmlformats.org/wordprocessingml/2006/main" xmlns:w14="http://schemas.microsoft.com/office/word/2010/wordml" xmlns:w15="http://schemas.microsoft.com/office/word/2012/wordml" xmlns:w16se="http://schemas.microsoft.com/office/word/2015/wordml/symex" xmlns:wpg="http://schemas.microsoft.com/office/word/2010/wordprocessingGroup" xmlns:wpi="http://schemas.microsoft.com/office/word/2010/wordprocessingInk" xmlns:wne="http://schemas.microsoft.com/office/word/2006/wordml" xmlns:wps="http://schemas.microsoft.com/office/word/2010/wordprocessingShape" mc:Ignorable="w14 w15 w16se wp14">
   <w:p>
     <w:pPr>
       <w:pStyle w:val="Header"/>
@@ -19583,7 +20742,7 @@
         <w:rStyle w:val="PageNumber"/>
         <w:noProof/>
       </w:rPr>
-      <w:t>8</w:t>
+      <w:t>22</w:t>
     </w:r>
     <w:r>
       <w:rPr>
@@ -19602,7 +20761,7 @@
 </file>
 
 <file path=word/numbering.xml><?xml version="1.0" encoding="utf-8"?>
-<w:numbering xmlns:wpc="http://schemas.microsoft.com/office/word/2010/wordprocessingCanvas" xmlns:cx="http://schemas.microsoft.com/office/drawing/2014/chartex" xmlns:mc="http://schemas.openxmlformats.org/markup-compatibility/2006" xmlns:o="urn:schemas-microsoft-com:office:office" xmlns:r="http://schemas.openxmlformats.org/officeDocument/2006/relationships" xmlns:m="http://schemas.openxmlformats.org/officeDocument/2006/math" xmlns:v="urn:schemas-microsoft-com:vml" xmlns:wp14="http://schemas.microsoft.com/office/word/2010/wordprocessingDrawing" xmlns:wp="http://schemas.openxmlformats.org/drawingml/2006/wordprocessingDrawing" xmlns:w10="urn:schemas-microsoft-com:office:word" xmlns:w="http://schemas.openxmlformats.org/wordprocessingml/2006/main" xmlns:w14="http://schemas.microsoft.com/office/word/2010/wordml" xmlns:w15="http://schemas.microsoft.com/office/word/2012/wordml" xmlns:w16se="http://schemas.microsoft.com/office/word/2015/wordml/symex" xmlns:wpg="http://schemas.microsoft.com/office/word/2010/wordprocessingGroup" xmlns:wpi="http://schemas.microsoft.com/office/word/2010/wordprocessingInk" xmlns:wne="http://schemas.microsoft.com/office/word/2006/wordml" xmlns:wps="http://schemas.microsoft.com/office/word/2010/wordprocessingShape" mc:Ignorable="w14 w15 w16se wp14">
+<w:numbering xmlns:wpc="http://schemas.microsoft.com/office/word/2010/wordprocessingCanvas" xmlns:cx="http://schemas.microsoft.com/office/drawing/2014/chartex" xmlns:cx1="http://schemas.microsoft.com/office/drawing/2015/9/8/chartex" xmlns:mc="http://schemas.openxmlformats.org/markup-compatibility/2006" xmlns:o="urn:schemas-microsoft-com:office:office" xmlns:r="http://schemas.openxmlformats.org/officeDocument/2006/relationships" xmlns:m="http://schemas.openxmlformats.org/officeDocument/2006/math" xmlns:v="urn:schemas-microsoft-com:vml" xmlns:wp14="http://schemas.microsoft.com/office/word/2010/wordprocessingDrawing" xmlns:wp="http://schemas.openxmlformats.org/drawingml/2006/wordprocessingDrawing" xmlns:w10="urn:schemas-microsoft-com:office:word" xmlns:w="http://schemas.openxmlformats.org/wordprocessingml/2006/main" xmlns:w14="http://schemas.microsoft.com/office/word/2010/wordml" xmlns:w15="http://schemas.microsoft.com/office/word/2012/wordml" xmlns:w16se="http://schemas.microsoft.com/office/word/2015/wordml/symex" xmlns:wpg="http://schemas.microsoft.com/office/word/2010/wordprocessingGroup" xmlns:wpi="http://schemas.microsoft.com/office/word/2010/wordprocessingInk" xmlns:wne="http://schemas.microsoft.com/office/word/2006/wordml" xmlns:wps="http://schemas.microsoft.com/office/word/2010/wordprocessingShape" mc:Ignorable="w14 w15 w16se wp14">
   <w:abstractNum w:abstractNumId="0" w15:restartNumberingAfterBreak="0">
     <w:nsid w:val="00000001"/>
     <w:multiLevelType w:val="multilevel"/>
@@ -22405,7 +23564,7 @@
 </file>
 
 <file path=word/people.xml><?xml version="1.0" encoding="utf-8"?>
-<w15:people xmlns:wpc="http://schemas.microsoft.com/office/word/2010/wordprocessingCanvas" xmlns:cx="http://schemas.microsoft.com/office/drawing/2014/chartex" xmlns:mc="http://schemas.openxmlformats.org/markup-compatibility/2006" xmlns:o="urn:schemas-microsoft-com:office:office" xmlns:r="http://schemas.openxmlformats.org/officeDocument/2006/relationships" xmlns:m="http://schemas.openxmlformats.org/officeDocument/2006/math" xmlns:v="urn:schemas-microsoft-com:vml" xmlns:wp14="http://schemas.microsoft.com/office/word/2010/wordprocessingDrawing" xmlns:wp="http://schemas.openxmlformats.org/drawingml/2006/wordprocessingDrawing" xmlns:w10="urn:schemas-microsoft-com:office:word" xmlns:w="http://schemas.openxmlformats.org/wordprocessingml/2006/main" xmlns:w14="http://schemas.microsoft.com/office/word/2010/wordml" xmlns:w15="http://schemas.microsoft.com/office/word/2012/wordml" xmlns:w16se="http://schemas.microsoft.com/office/word/2015/wordml/symex" xmlns:wpg="http://schemas.microsoft.com/office/word/2010/wordprocessingGroup" xmlns:wpi="http://schemas.microsoft.com/office/word/2010/wordprocessingInk" xmlns:wne="http://schemas.microsoft.com/office/word/2006/wordml" xmlns:wps="http://schemas.microsoft.com/office/word/2010/wordprocessingShape" mc:Ignorable="w14 w15 w16se wp14">
+<w15:people xmlns:wpc="http://schemas.microsoft.com/office/word/2010/wordprocessingCanvas" xmlns:cx="http://schemas.microsoft.com/office/drawing/2014/chartex" xmlns:cx1="http://schemas.microsoft.com/office/drawing/2015/9/8/chartex" xmlns:mc="http://schemas.openxmlformats.org/markup-compatibility/2006" xmlns:o="urn:schemas-microsoft-com:office:office" xmlns:r="http://schemas.openxmlformats.org/officeDocument/2006/relationships" xmlns:m="http://schemas.openxmlformats.org/officeDocument/2006/math" xmlns:v="urn:schemas-microsoft-com:vml" xmlns:wp14="http://schemas.microsoft.com/office/word/2010/wordprocessingDrawing" xmlns:wp="http://schemas.openxmlformats.org/drawingml/2006/wordprocessingDrawing" xmlns:w10="urn:schemas-microsoft-com:office:word" xmlns:w="http://schemas.openxmlformats.org/wordprocessingml/2006/main" xmlns:w14="http://schemas.microsoft.com/office/word/2010/wordml" xmlns:w15="http://schemas.microsoft.com/office/word/2012/wordml" xmlns:w16se="http://schemas.microsoft.com/office/word/2015/wordml/symex" xmlns:wpg="http://schemas.microsoft.com/office/word/2010/wordprocessingGroup" xmlns:wpi="http://schemas.microsoft.com/office/word/2010/wordprocessingInk" xmlns:wne="http://schemas.microsoft.com/office/word/2006/wordml" xmlns:wps="http://schemas.microsoft.com/office/word/2010/wordprocessingShape" mc:Ignorable="w14 w15 w16se wp14">
   <w15:person w15:author="Andre Pimenta">
     <w15:presenceInfo w15:providerId="Windows Live" w15:userId="331eb6fba6af8137"/>
   </w15:person>
@@ -23026,6 +24185,7 @@
   <w:style w:type="character" w:default="1" w:styleId="DefaultParagraphFont">
     <w:name w:val="Default Paragraph Font"/>
     <w:uiPriority w:val="1"/>
+    <w:semiHidden/>
     <w:unhideWhenUsed/>
   </w:style>
   <w:style w:type="table" w:default="1" w:styleId="TableNormal">
@@ -24115,7 +25275,7 @@
 </file>
 
 <file path=customXml/itemProps1.xml><?xml version="1.0" encoding="utf-8"?>
-<ds:datastoreItem xmlns:ds="http://schemas.openxmlformats.org/officeDocument/2006/customXml" ds:itemID="{67575475-4931-4B06-A94D-1EA077A4BF5A}">
+<ds:datastoreItem xmlns:ds="http://schemas.openxmlformats.org/officeDocument/2006/customXml" ds:itemID="{E1BED5FB-3CA2-498A-B969-2ED597E99202}">
   <ds:schemaRefs>
     <ds:schemaRef ds:uri="http://schemas.openxmlformats.org/officeDocument/2006/bibliography"/>
   </ds:schemaRefs>

</xml_diff>